<commit_message>
foundation response, results as of today
</commit_message>
<xml_diff>
--- a/foundationResponse/ML/artikel.docx
+++ b/foundationResponse/ML/artikel.docx
@@ -71,13 +71,7 @@
         <w:t xml:space="preserve">– </w:t>
       </w:r>
       <w:r>
-        <w:t xml:space="preserve">A model that optimizes predictions by creating multiple decision trees, each trained on a random subset of the data and a random subset of features. </w:t>
-      </w:r>
-      <w:r>
-        <w:t>The result</w:t>
-      </w:r>
-      <w:r>
-        <w:t xml:space="preserve"> is the average of the predictions from all the trees in the forest.</w:t>
+        <w:t>A model that optimizes predictions by creating multiple decision trees, each trained on a random subset of the data and a random subset of features. The result is the average of the predictions from all the trees in the forest.</w:t>
       </w:r>
     </w:p>
     <w:p>
@@ -252,6 +246,23 @@
       <w:r>
         <w:t xml:space="preserve">The model has been trained on </w:t>
       </w:r>
+      <w:r>
+        <w:t xml:space="preserve">around 5000 Plaxis 2D calculations. The test </w:t>
+      </w:r>
+      <w:r>
+        <w:t>samples are just below 600</w:t>
+      </w:r>
+      <w:r>
+        <w:t>.</w:t>
+      </w:r>
+    </w:p>
+    <w:p>
+      <w:pPr>
+        <w:pStyle w:val="Heading1"/>
+      </w:pPr>
+      <w:r>
+        <w:t>Results</w:t>
+      </w:r>
     </w:p>
     <w:p>
       <w:pPr>
@@ -261,12 +272,13 @@
       <w:r>
         <w:rPr>
           <w:noProof/>
+          <w14:ligatures w14:val="standardContextual"/>
         </w:rPr>
         <w:drawing>
-          <wp:inline distT="0" distB="0" distL="0" distR="0" wp14:anchorId="07A27CDB" wp14:editId="4A8B0ACA">
+          <wp:inline distT="0" distB="0" distL="0" distR="0" wp14:anchorId="50247961" wp14:editId="44162F7C">
             <wp:extent cx="6047740" cy="3107055"/>
             <wp:effectExtent l="0" t="0" r="0" b="0"/>
-            <wp:docPr id="896447587" name="Picture 1"/>
+            <wp:docPr id="744775301" name="Picture 1"/>
             <wp:cNvGraphicFramePr>
               <a:graphicFrameLocks xmlns:a="http://schemas.openxmlformats.org/drawingml/2006/main" noChangeAspect="1"/>
             </wp:cNvGraphicFramePr>
@@ -274,11 +286,11 @@
               <a:graphicData uri="http://schemas.openxmlformats.org/drawingml/2006/picture">
                 <pic:pic xmlns:pic="http://schemas.openxmlformats.org/drawingml/2006/picture">
                   <pic:nvPicPr>
-                    <pic:cNvPr id="896447587" name=""/>
+                    <pic:cNvPr id="744775301" name=""/>
                     <pic:cNvPicPr/>
                   </pic:nvPicPr>
                   <pic:blipFill>
-                    <a:blip r:embed="rId9"/>
+                    <a:blip r:embed="rId12"/>
                     <a:stretch>
                       <a:fillRect/>
                     </a:stretch>
@@ -299,13 +311,121 @@
         </w:drawing>
       </w:r>
     </w:p>
+    <w:p>
+      <w:pPr>
+        <w:spacing w:after="160" w:line="259" w:lineRule="auto"/>
+      </w:pPr>
+      <w:r>
+        <w:br w:type="page"/>
+      </w:r>
+    </w:p>
+    <w:p>
+      <w:pPr>
+        <w:spacing w:after="160" w:line="259" w:lineRule="auto"/>
+        <w:ind w:left="360"/>
+      </w:pPr>
+      <w:r>
+        <w:rPr>
+          <w:noProof/>
+          <w14:ligatures w14:val="standardContextual"/>
+        </w:rPr>
+        <w:drawing>
+          <wp:inline distT="0" distB="0" distL="0" distR="0" wp14:anchorId="28AF2671" wp14:editId="5DE6487B">
+            <wp:extent cx="5126990" cy="2563495"/>
+            <wp:effectExtent l="0" t="0" r="0" b="8255"/>
+            <wp:docPr id="1768691042" name="Picture 1"/>
+            <wp:cNvGraphicFramePr>
+              <a:graphicFrameLocks xmlns:a="http://schemas.openxmlformats.org/drawingml/2006/main" noChangeAspect="1"/>
+            </wp:cNvGraphicFramePr>
+            <a:graphic xmlns:a="http://schemas.openxmlformats.org/drawingml/2006/main">
+              <a:graphicData uri="http://schemas.openxmlformats.org/drawingml/2006/picture">
+                <pic:pic xmlns:pic="http://schemas.openxmlformats.org/drawingml/2006/picture">
+                  <pic:nvPicPr>
+                    <pic:cNvPr id="1768691042" name=""/>
+                    <pic:cNvPicPr/>
+                  </pic:nvPicPr>
+                  <pic:blipFill>
+                    <a:blip r:embed="rId13"/>
+                    <a:stretch>
+                      <a:fillRect/>
+                    </a:stretch>
+                  </pic:blipFill>
+                  <pic:spPr>
+                    <a:xfrm>
+                      <a:off x="0" y="0"/>
+                      <a:ext cx="5126990" cy="2563495"/>
+                    </a:xfrm>
+                    <a:prstGeom prst="rect">
+                      <a:avLst/>
+                    </a:prstGeom>
+                  </pic:spPr>
+                </pic:pic>
+              </a:graphicData>
+            </a:graphic>
+          </wp:inline>
+        </w:drawing>
+      </w:r>
+    </w:p>
+    <w:p>
+      <w:pPr>
+        <w:spacing w:after="160" w:line="259" w:lineRule="auto"/>
+        <w:ind w:left="360"/>
+      </w:pPr>
+      <w:r>
+        <w:rPr>
+          <w:noProof/>
+          <w14:ligatures w14:val="standardContextual"/>
+        </w:rPr>
+        <w:drawing>
+          <wp:inline distT="0" distB="0" distL="0" distR="0" wp14:anchorId="3E209385" wp14:editId="11881D24">
+            <wp:extent cx="5086350" cy="2543175"/>
+            <wp:effectExtent l="0" t="0" r="0" b="9525"/>
+            <wp:docPr id="549165712" name="Picture 1"/>
+            <wp:cNvGraphicFramePr>
+              <a:graphicFrameLocks xmlns:a="http://schemas.openxmlformats.org/drawingml/2006/main" noChangeAspect="1"/>
+            </wp:cNvGraphicFramePr>
+            <a:graphic xmlns:a="http://schemas.openxmlformats.org/drawingml/2006/main">
+              <a:graphicData uri="http://schemas.openxmlformats.org/drawingml/2006/picture">
+                <pic:pic xmlns:pic="http://schemas.openxmlformats.org/drawingml/2006/picture">
+                  <pic:nvPicPr>
+                    <pic:cNvPr id="549165712" name=""/>
+                    <pic:cNvPicPr/>
+                  </pic:nvPicPr>
+                  <pic:blipFill>
+                    <a:blip r:embed="rId14"/>
+                    <a:stretch>
+                      <a:fillRect/>
+                    </a:stretch>
+                  </pic:blipFill>
+                  <pic:spPr>
+                    <a:xfrm>
+                      <a:off x="0" y="0"/>
+                      <a:ext cx="5086350" cy="2543175"/>
+                    </a:xfrm>
+                    <a:prstGeom prst="rect">
+                      <a:avLst/>
+                    </a:prstGeom>
+                  </pic:spPr>
+                </pic:pic>
+              </a:graphicData>
+            </a:graphic>
+          </wp:inline>
+        </w:drawing>
+      </w:r>
+    </w:p>
+    <w:p>
+      <w:pPr>
+        <w:spacing w:after="160" w:line="259" w:lineRule="auto"/>
+        <w:ind w:left="360"/>
+      </w:pPr>
+    </w:p>
     <w:sectPr>
-      <w:headerReference w:type="even" r:id="rId10"/>
-      <w:headerReference w:type="default" r:id="rId11"/>
-      <w:footerReference w:type="even" r:id="rId12"/>
-      <w:footerReference w:type="default" r:id="rId13"/>
-      <w:headerReference w:type="first" r:id="rId14"/>
-      <w:footerReference w:type="first" r:id="rId15"/>
+      <w:headerReference w:type="even" r:id="rId15"/>
+      <w:headerReference w:type="default" r:id="rId16"/>
+      <w:footerReference w:type="even" r:id="rId17"/>
+      <w:footerReference w:type="default" r:id="rId18"/>
+      <w:headerReference w:type="first" r:id="rId19"/>
+      <w:footerReference w:type="first" r:id="rId20"/>
       <w:pgSz w:w="11906" w:h="16838" w:code="9"/>
       <w:pgMar w:top="1984" w:right="1191" w:bottom="1814" w:left="1191" w:header="850" w:footer="680" w:gutter="0"/>
       <w:cols w:space="708"/>
@@ -347,6 +467,125 @@
     <w:pPr>
       <w:pStyle w:val="Footer"/>
     </w:pPr>
+    <w:r>
+      <w:rPr>
+        <w14:ligatures w14:val="standardContextual"/>
+      </w:rPr>
+      <mc:AlternateContent>
+        <mc:Choice Requires="wps">
+          <w:drawing>
+            <wp:anchor distT="0" distB="0" distL="0" distR="0" simplePos="0" relativeHeight="251665920" behindDoc="0" locked="0" layoutInCell="1" allowOverlap="1" wp14:anchorId="1B4A7DBC" wp14:editId="4A84A218">
+              <wp:simplePos x="635" y="635"/>
+              <wp:positionH relativeFrom="page">
+                <wp:align>center</wp:align>
+              </wp:positionH>
+              <wp:positionV relativeFrom="page">
+                <wp:align>bottom</wp:align>
+              </wp:positionV>
+              <wp:extent cx="443865" cy="443865"/>
+              <wp:effectExtent l="0" t="0" r="3175" b="0"/>
+              <wp:wrapNone/>
+              <wp:docPr id="1235788650" name="Text Box 2" descr="Confidential">
+                <a:extLst xmlns:a="http://schemas.openxmlformats.org/drawingml/2006/main">
+                  <a:ext uri="{5AE41FA2-C0FF-4470-9BD4-5FADCA87CBE2}">
+                    <aclsh:classification xmlns:aclsh="http://schemas.microsoft.com/office/drawing/2020/classificationShape" classificationOutcomeType="ftr"/>
+                  </a:ext>
+                </a:extLst>
+              </wp:docPr>
+              <wp:cNvGraphicFramePr/>
+              <a:graphic xmlns:a="http://schemas.openxmlformats.org/drawingml/2006/main">
+                <a:graphicData uri="http://schemas.microsoft.com/office/word/2010/wordprocessingShape">
+                  <wps:wsp>
+                    <wps:cNvSpPr txBox="1"/>
+                    <wps:spPr>
+                      <a:xfrm>
+                        <a:off x="0" y="0"/>
+                        <a:ext cx="443865" cy="443865"/>
+                      </a:xfrm>
+                      <a:prstGeom prst="rect">
+                        <a:avLst/>
+                      </a:prstGeom>
+                      <a:noFill/>
+                      <a:ln>
+                        <a:noFill/>
+                      </a:ln>
+                    </wps:spPr>
+                    <wps:txbx>
+                      <w:txbxContent>
+                        <w:p>
+                          <w:pPr>
+                            <w:rPr>
+                              <w:rFonts w:eastAsia="Verdana" w:cs="Verdana"/>
+                              <w:noProof/>
+                              <w:color w:val="000000"/>
+                              <w:sz w:val="14"/>
+                              <w:szCs w:val="14"/>
+                            </w:rPr>
+                          </w:pPr>
+                          <w:r>
+                            <w:rPr>
+                              <w:rFonts w:eastAsia="Verdana" w:cs="Verdana"/>
+                              <w:noProof/>
+                              <w:color w:val="000000"/>
+                              <w:sz w:val="14"/>
+                              <w:szCs w:val="14"/>
+                            </w:rPr>
+                            <w:t>Confidential</w:t>
+                          </w:r>
+                        </w:p>
+                      </w:txbxContent>
+                    </wps:txbx>
+                    <wps:bodyPr rot="0" spcFirstLastPara="0" vertOverflow="overflow" horzOverflow="overflow" vert="horz" wrap="none" lIns="0" tIns="0" rIns="0" bIns="190500" numCol="1" spcCol="0" rtlCol="0" fromWordArt="0" anchor="b" anchorCtr="0" forceAA="0" compatLnSpc="1">
+                      <a:prstTxWarp prst="textNoShape">
+                        <a:avLst/>
+                      </a:prstTxWarp>
+                      <a:spAutoFit/>
+                    </wps:bodyPr>
+                  </wps:wsp>
+                </a:graphicData>
+              </a:graphic>
+            </wp:anchor>
+          </w:drawing>
+        </mc:Choice>
+        <mc:Fallback>
+          <w:pict>
+            <v:shapetype w14:anchorId="1B4A7DBC" id="_x0000_t202" coordsize="21600,21600" o:spt="202" path="m,l,21600r21600,l21600,xe">
+              <v:stroke joinstyle="miter"/>
+              <v:path gradientshapeok="t" o:connecttype="rect"/>
+            </v:shapetype>
+            <v:shape id="Text Box 2" o:spid="_x0000_s1026" type="#_x0000_t202" alt="Confidential" style="position:absolute;margin-left:0;margin-top:0;width:34.95pt;height:34.95pt;z-index:251665920;visibility:visible;mso-wrap-style:none;mso-wrap-distance-left:0;mso-wrap-distance-top:0;mso-wrap-distance-right:0;mso-wrap-distance-bottom:0;mso-position-horizontal:center;mso-position-horizontal-relative:page;mso-position-vertical:bottom;mso-position-vertical-relative:page;v-text-anchor:bottom" o:gfxdata="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" filled="f" stroked="f">
+              <v:fill o:detectmouseclick="t"/>
+              <v:textbox style="mso-fit-shape-to-text:t" inset="0,0,0,15pt">
+                <w:txbxContent>
+                  <w:p>
+                    <w:pPr>
+                      <w:rPr>
+                        <w:rFonts w:eastAsia="Verdana" w:cs="Verdana"/>
+                        <w:noProof/>
+                        <w:color w:val="000000"/>
+                        <w:sz w:val="14"/>
+                        <w:szCs w:val="14"/>
+                      </w:rPr>
+                    </w:pPr>
+                    <w:r>
+                      <w:rPr>
+                        <w:rFonts w:eastAsia="Verdana" w:cs="Verdana"/>
+                        <w:noProof/>
+                        <w:color w:val="000000"/>
+                        <w:sz w:val="14"/>
+                        <w:szCs w:val="14"/>
+                      </w:rPr>
+                      <w:t>Confidential</w:t>
+                    </w:r>
+                  </w:p>
+                </w:txbxContent>
+              </v:textbox>
+              <w10:wrap anchorx="page" anchory="page"/>
+            </v:shape>
+          </w:pict>
+        </mc:Fallback>
+      </mc:AlternateContent>
+    </w:r>
   </w:p>
 </w:ftr>
 </file>
@@ -357,6 +596,125 @@
     <w:pPr>
       <w:pStyle w:val="Footer"/>
     </w:pPr>
+    <w:r>
+      <w:rPr>
+        <w14:ligatures w14:val="standardContextual"/>
+      </w:rPr>
+      <mc:AlternateContent>
+        <mc:Choice Requires="wps">
+          <w:drawing>
+            <wp:anchor distT="0" distB="0" distL="0" distR="0" simplePos="0" relativeHeight="251666944" behindDoc="0" locked="0" layoutInCell="1" allowOverlap="1" wp14:anchorId="521ACD08" wp14:editId="775D800D">
+              <wp:simplePos x="635" y="635"/>
+              <wp:positionH relativeFrom="page">
+                <wp:align>center</wp:align>
+              </wp:positionH>
+              <wp:positionV relativeFrom="page">
+                <wp:align>bottom</wp:align>
+              </wp:positionV>
+              <wp:extent cx="443865" cy="443865"/>
+              <wp:effectExtent l="0" t="0" r="3175" b="0"/>
+              <wp:wrapNone/>
+              <wp:docPr id="837790255" name="Text Box 3" descr="Confidential">
+                <a:extLst xmlns:a="http://schemas.openxmlformats.org/drawingml/2006/main">
+                  <a:ext uri="{5AE41FA2-C0FF-4470-9BD4-5FADCA87CBE2}">
+                    <aclsh:classification xmlns:aclsh="http://schemas.microsoft.com/office/drawing/2020/classificationShape" classificationOutcomeType="ftr"/>
+                  </a:ext>
+                </a:extLst>
+              </wp:docPr>
+              <wp:cNvGraphicFramePr/>
+              <a:graphic xmlns:a="http://schemas.openxmlformats.org/drawingml/2006/main">
+                <a:graphicData uri="http://schemas.microsoft.com/office/word/2010/wordprocessingShape">
+                  <wps:wsp>
+                    <wps:cNvSpPr txBox="1"/>
+                    <wps:spPr>
+                      <a:xfrm>
+                        <a:off x="0" y="0"/>
+                        <a:ext cx="443865" cy="443865"/>
+                      </a:xfrm>
+                      <a:prstGeom prst="rect">
+                        <a:avLst/>
+                      </a:prstGeom>
+                      <a:noFill/>
+                      <a:ln>
+                        <a:noFill/>
+                      </a:ln>
+                    </wps:spPr>
+                    <wps:txbx>
+                      <w:txbxContent>
+                        <w:p>
+                          <w:pPr>
+                            <w:rPr>
+                              <w:rFonts w:eastAsia="Verdana" w:cs="Verdana"/>
+                              <w:noProof/>
+                              <w:color w:val="000000"/>
+                              <w:sz w:val="14"/>
+                              <w:szCs w:val="14"/>
+                            </w:rPr>
+                          </w:pPr>
+                          <w:r>
+                            <w:rPr>
+                              <w:rFonts w:eastAsia="Verdana" w:cs="Verdana"/>
+                              <w:noProof/>
+                              <w:color w:val="000000"/>
+                              <w:sz w:val="14"/>
+                              <w:szCs w:val="14"/>
+                            </w:rPr>
+                            <w:t>Confidential</w:t>
+                          </w:r>
+                        </w:p>
+                      </w:txbxContent>
+                    </wps:txbx>
+                    <wps:bodyPr rot="0" spcFirstLastPara="0" vertOverflow="overflow" horzOverflow="overflow" vert="horz" wrap="none" lIns="0" tIns="0" rIns="0" bIns="190500" numCol="1" spcCol="0" rtlCol="0" fromWordArt="0" anchor="b" anchorCtr="0" forceAA="0" compatLnSpc="1">
+                      <a:prstTxWarp prst="textNoShape">
+                        <a:avLst/>
+                      </a:prstTxWarp>
+                      <a:spAutoFit/>
+                    </wps:bodyPr>
+                  </wps:wsp>
+                </a:graphicData>
+              </a:graphic>
+            </wp:anchor>
+          </w:drawing>
+        </mc:Choice>
+        <mc:Fallback>
+          <w:pict>
+            <v:shapetype w14:anchorId="521ACD08" id="_x0000_t202" coordsize="21600,21600" o:spt="202" path="m,l,21600r21600,l21600,xe">
+              <v:stroke joinstyle="miter"/>
+              <v:path gradientshapeok="t" o:connecttype="rect"/>
+            </v:shapetype>
+            <v:shape id="Text Box 3" o:spid="_x0000_s1027" type="#_x0000_t202" alt="Confidential" style="position:absolute;margin-left:0;margin-top:0;width:34.95pt;height:34.95pt;z-index:251666944;visibility:visible;mso-wrap-style:none;mso-wrap-distance-left:0;mso-wrap-distance-top:0;mso-wrap-distance-right:0;mso-wrap-distance-bottom:0;mso-position-horizontal:center;mso-position-horizontal-relative:page;mso-position-vertical:bottom;mso-position-vertical-relative:page;v-text-anchor:bottom" o:gfxdata="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" filled="f" stroked="f">
+              <v:fill o:detectmouseclick="t"/>
+              <v:textbox style="mso-fit-shape-to-text:t" inset="0,0,0,15pt">
+                <w:txbxContent>
+                  <w:p>
+                    <w:pPr>
+                      <w:rPr>
+                        <w:rFonts w:eastAsia="Verdana" w:cs="Verdana"/>
+                        <w:noProof/>
+                        <w:color w:val="000000"/>
+                        <w:sz w:val="14"/>
+                        <w:szCs w:val="14"/>
+                      </w:rPr>
+                    </w:pPr>
+                    <w:r>
+                      <w:rPr>
+                        <w:rFonts w:eastAsia="Verdana" w:cs="Verdana"/>
+                        <w:noProof/>
+                        <w:color w:val="000000"/>
+                        <w:sz w:val="14"/>
+                        <w:szCs w:val="14"/>
+                      </w:rPr>
+                      <w:t>Confidential</w:t>
+                    </w:r>
+                  </w:p>
+                </w:txbxContent>
+              </v:textbox>
+              <w10:wrap anchorx="page" anchory="page"/>
+            </v:shape>
+          </w:pict>
+        </mc:Fallback>
+      </mc:AlternateContent>
+    </w:r>
     <w:r>
       <mc:AlternateContent>
         <mc:Choice Requires="wps">
@@ -483,11 +841,7 @@
         </mc:Choice>
         <mc:Fallback>
           <w:pict>
-            <v:shapetype w14:anchorId="3CF522CC" id="_x0000_t202" coordsize="21600,21600" o:spt="202" path="m,l,21600r21600,l21600,xe">
-              <v:stroke joinstyle="miter"/>
-              <v:path gradientshapeok="t" o:connecttype="rect"/>
-            </v:shapetype>
-            <v:shape id="PageNumber" o:spid="_x0000_s1026" type="#_x0000_t202" style="position:absolute;margin-left:118.05pt;margin-top:0;width:169.25pt;height:97.5pt;z-index:-251655680;visibility:hidden;mso-wrap-style:square;mso-width-percent:0;mso-height-percent:0;mso-wrap-distance-left:9pt;mso-wrap-distance-top:0;mso-wrap-distance-right:9pt;mso-wrap-distance-bottom:0;mso-position-horizontal:right;mso-position-horizontal-relative:right-margin-area;mso-position-vertical:bottom;mso-position-vertical-relative:page;mso-width-percent:0;mso-height-percent:0;mso-width-relative:margin;mso-height-relative:margin;v-text-anchor:bottom" o:gfxdata="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" filled="f" fillcolor="white [3201]" stroked="f" strokeweight=".5pt">
+            <v:shape w14:anchorId="3CF522CC" id="PageNumber" o:spid="_x0000_s1028" type="#_x0000_t202" style="position:absolute;margin-left:118.05pt;margin-top:0;width:169.25pt;height:97.5pt;z-index:-251655680;visibility:hidden;mso-wrap-style:square;mso-width-percent:0;mso-height-percent:0;mso-wrap-distance-left:9pt;mso-wrap-distance-top:0;mso-wrap-distance-right:9pt;mso-wrap-distance-bottom:0;mso-position-horizontal:right;mso-position-horizontal-relative:right-margin-area;mso-position-vertical:bottom;mso-position-vertical-relative:page;mso-width-percent:0;mso-height-percent:0;mso-width-relative:margin;mso-height-relative:margin;v-text-anchor:bottom" o:gfxdata="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" filled="f" fillcolor="white [3201]" stroked="f" strokeweight=".5pt">
               <v:textbox inset="0,0,0,30mm">
                 <w:txbxContent>
                   <w:p>
@@ -646,6 +1000,7 @@
                                     <w:tag w:val="{&quot;templafy&quot;:{&quot;id&quot;:&quot;547279a2-7579-4df3-a5d5-21ce48a5e73e&quot;}}"/>
                                     <w:id w:val="1009029368"/>
                                   </w:sdtPr>
+                                  <w:sdtEndPr/>
                                   <w:sdtContent>
                                     <w:r>
                                       <w:t>​</w:t>
@@ -668,6 +1023,7 @@
                                     <w:tag w:val="{&quot;templafy&quot;:{&quot;id&quot;:&quot;bdcf40c8-5c0e-452d-8d8b-eb335a64aed6&quot;}}"/>
                                     <w:id w:val="-973297347"/>
                                   </w:sdtPr>
+                                  <w:sdtEndPr/>
                                   <w:sdtContent>
                                     <w:r>
                                       <w:t>​</w:t>
@@ -695,6 +1051,7 @@
                                     <w:tag w:val="{&quot;templafy&quot;:{&quot;id&quot;:&quot;931df24c-ac79-468b-8a3e-1165e55f5a84&quot;}}"/>
                                     <w:id w:val="-605041599"/>
                                   </w:sdtPr>
+                                  <w:sdtEndPr/>
                                   <w:sdtContent>
                                     <w:r>
                                       <w:rPr>
@@ -721,6 +1078,7 @@
                                     <w:tag w:val="{&quot;templafy&quot;:{&quot;id&quot;:&quot;e4196632-b0c8-47d0-9389-eb0d825f4c7c&quot;}}"/>
                                     <w:id w:val="891624314"/>
                                   </w:sdtPr>
+                                  <w:sdtEndPr/>
                                   <w:sdtContent>
                                     <w:r>
                                       <w:t>​</w:t>
@@ -758,7 +1116,7 @@
         </mc:Choice>
         <mc:Fallback>
           <w:pict>
-            <v:shape w14:anchorId="1CD5D635" id="Company Info" o:spid="_x0000_s1027" type="#_x0000_t202" style="position:absolute;margin-left:0;margin-top:0;width:477.05pt;height:63.8pt;z-index:251659776;visibility:hidden;mso-wrap-style:square;mso-width-percent:0;mso-height-percent:0;mso-wrap-distance-left:9pt;mso-wrap-distance-top:0;mso-wrap-distance-right:9pt;mso-wrap-distance-bottom:0;mso-position-horizontal:left;mso-position-horizontal-relative:margin;mso-position-vertical:bottom;mso-position-vertical-relative:page;mso-width-percent:0;mso-height-percent:0;mso-width-relative:page;mso-height-relative:page;v-text-anchor:top" o:gfxdata="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" filled="f" fillcolor="white [3201]" stroked="f" strokeweight=".5pt">
+            <v:shape w14:anchorId="1CD5D635" id="Company Info" o:spid="_x0000_s1029" type="#_x0000_t202" style="position:absolute;margin-left:0;margin-top:0;width:477.05pt;height:63.8pt;z-index:251659776;visibility:hidden;mso-wrap-style:square;mso-width-percent:0;mso-height-percent:0;mso-wrap-distance-left:9pt;mso-wrap-distance-top:0;mso-wrap-distance-right:9pt;mso-wrap-distance-bottom:0;mso-position-horizontal:left;mso-position-horizontal-relative:margin;mso-position-vertical:bottom;mso-position-vertical-relative:page;mso-width-percent:0;mso-height-percent:0;mso-width-relative:page;mso-height-relative:page;v-text-anchor:top" o:gfxdata="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" filled="f" fillcolor="white [3201]" stroked="f" strokeweight=".5pt">
               <v:textbox inset="0,0,0,12mm">
                 <w:txbxContent>
                   <w:tbl>
@@ -805,6 +1163,7 @@
                               <w:tag w:val="{&quot;templafy&quot;:{&quot;id&quot;:&quot;547279a2-7579-4df3-a5d5-21ce48a5e73e&quot;}}"/>
                               <w:id w:val="1009029368"/>
                             </w:sdtPr>
+                            <w:sdtEndPr/>
                             <w:sdtContent>
                               <w:r>
                                 <w:t>​</w:t>
@@ -827,6 +1186,7 @@
                               <w:tag w:val="{&quot;templafy&quot;:{&quot;id&quot;:&quot;bdcf40c8-5c0e-452d-8d8b-eb335a64aed6&quot;}}"/>
                               <w:id w:val="-973297347"/>
                             </w:sdtPr>
+                            <w:sdtEndPr/>
                             <w:sdtContent>
                               <w:r>
                                 <w:t>​</w:t>
@@ -854,6 +1214,7 @@
                               <w:tag w:val="{&quot;templafy&quot;:{&quot;id&quot;:&quot;931df24c-ac79-468b-8a3e-1165e55f5a84&quot;}}"/>
                               <w:id w:val="-605041599"/>
                             </w:sdtPr>
+                            <w:sdtEndPr/>
                             <w:sdtContent>
                               <w:r>
                                 <w:rPr>
@@ -880,6 +1241,7 @@
                               <w:tag w:val="{&quot;templafy&quot;:{&quot;id&quot;:&quot;e4196632-b0c8-47d0-9389-eb0d825f4c7c&quot;}}"/>
                               <w:id w:val="891624314"/>
                             </w:sdtPr>
+                            <w:sdtEndPr/>
                             <w:sdtContent>
                               <w:r>
                                 <w:t>​</w:t>
@@ -937,12 +1299,13 @@
       <w:sdtPr>
         <w:rPr>
           <w:rFonts w:asciiTheme="minorHAnsi" w:hAnsiTheme="minorHAnsi"/>
+          <w:lang w:val="en-GB"/>
         </w:rPr>
         <w:alias w:val="group"/>
         <w:tag w:val="{&quot;templafy&quot;:{&quot;id&quot;:&quot;210aede5-262c-478f-b1a1-91c7d2ea6f90&quot;}}"/>
         <w:id w:val="-1976830411"/>
-        <w:placeholder/>
       </w:sdtPr>
+      <w:sdtEndPr/>
       <w:sdtContent>
         <w:tr>
           <w:trPr>
@@ -1009,6 +1372,7 @@
                   <w:tag w:val="{&quot;templafy&quot;:{&quot;id&quot;:&quot;eeded355-65d6-49f6-a0bc-a58f67f3da78&quot;}}"/>
                   <w:id w:val="-1292359564"/>
                 </w:sdtPr>
+                <w:sdtEndPr/>
                 <w:sdtContent>
                   <w:r>
                     <w:t>Doc ID</w:t>
@@ -1054,6 +1418,7 @@
                   <w:tag w:val="{&quot;templafy&quot;:{&quot;id&quot;:&quot;e165236a-b172-4f8d-b2a9-dff77a8a213a&quot;}}"/>
                   <w:id w:val="1131516541"/>
                 </w:sdtPr>
+                <w:sdtEndPr/>
                 <w:sdtContent>
                   <w:r>
                     <w:t>Version</w:t>
@@ -1179,6 +1544,7 @@
                                   <w:tag w:val="{&quot;templafy&quot;:{&quot;id&quot;:&quot;329958b0-1741-4894-b8b3-324d3ad9795c&quot;}}"/>
                                   <w:id w:val="-1849621497"/>
                                 </w:sdtPr>
+                                <w:sdtEndPr/>
                                 <w:sdtContent>
                                   <w:p>
                                     <w:pPr>
@@ -1209,7 +1575,7 @@
                                       <w:rPr>
                                         <w:vanish/>
                                       </w:rPr>
-                                      <w:t>Document2</w:t>
+                                      <w:t>https://ramboll.sharepoint.com/sites/JMKIR/Shared Documents/personalWebpage/foundationResponse/ML/artikel.docx</w:t>
                                     </w:r>
                                     <w:r>
                                       <w:rPr>
@@ -1251,7 +1617,7 @@
         </mc:Choice>
         <mc:Fallback>
           <w:pict>
-            <v:shape w14:anchorId="305C00AA" id="FileName" o:spid="_x0000_s1028" type="#_x0000_t202" style="position:absolute;margin-left:0;margin-top:0;width:345.75pt;height:42.25pt;z-index:251658752;visibility:visible;mso-wrap-style:square;mso-width-percent:0;mso-height-percent:0;mso-wrap-distance-left:9pt;mso-wrap-distance-top:0;mso-wrap-distance-right:9pt;mso-wrap-distance-bottom:0;mso-position-horizontal:left;mso-position-horizontal-relative:margin;mso-position-vertical:bottom;mso-position-vertical-relative:page;mso-width-percent:0;mso-height-percent:0;mso-width-relative:page;mso-height-relative:page;v-text-anchor:top" o:gfxdata="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" filled="f" fillcolor="white [3201]" stroked="f" strokeweight=".5pt">
+            <v:shape w14:anchorId="305C00AA" id="FileName" o:spid="_x0000_s1030" type="#_x0000_t202" style="position:absolute;margin-left:0;margin-top:0;width:345.75pt;height:42.25pt;z-index:251658752;visibility:visible;mso-wrap-style:square;mso-width-percent:0;mso-height-percent:0;mso-wrap-distance-left:9pt;mso-wrap-distance-top:0;mso-wrap-distance-right:9pt;mso-wrap-distance-bottom:0;mso-position-horizontal:left;mso-position-horizontal-relative:margin;mso-position-vertical:bottom;mso-position-vertical-relative:page;mso-width-percent:0;mso-height-percent:0;mso-width-relative:page;mso-height-relative:page;v-text-anchor:top" o:gfxdata="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" filled="f" fillcolor="white [3201]" stroked="f" strokeweight=".5pt">
               <v:textbox inset="0,0,0,0">
                 <w:txbxContent>
                   <w:tbl>
@@ -1296,6 +1662,7 @@
                             <w:tag w:val="{&quot;templafy&quot;:{&quot;id&quot;:&quot;329958b0-1741-4894-b8b3-324d3ad9795c&quot;}}"/>
                             <w:id w:val="-1849621497"/>
                           </w:sdtPr>
+                          <w:sdtEndPr/>
                           <w:sdtContent>
                             <w:p>
                               <w:pPr>
@@ -1326,7 +1693,7 @@
                                 <w:rPr>
                                   <w:vanish/>
                                 </w:rPr>
-                                <w:t>Document2</w:t>
+                                <w:t>https://ramboll.sharepoint.com/sites/JMKIR/Shared Documents/personalWebpage/foundationResponse/ML/artikel.docx</w:t>
                               </w:r>
                               <w:r>
                                 <w:rPr>
@@ -1367,6 +1734,125 @@
     </w:pPr>
     <w:bookmarkStart w:id="3" w:name="_Hlk74034185"/>
     <w:bookmarkStart w:id="4" w:name="_Hlk74034186"/>
+    <w:r>
+      <w:rPr>
+        <w14:ligatures w14:val="standardContextual"/>
+      </w:rPr>
+      <mc:AlternateContent>
+        <mc:Choice Requires="wps">
+          <w:drawing>
+            <wp:anchor distT="0" distB="0" distL="0" distR="0" simplePos="0" relativeHeight="251664896" behindDoc="0" locked="0" layoutInCell="1" allowOverlap="1" wp14:anchorId="4F031038" wp14:editId="0B3E788A">
+              <wp:simplePos x="635" y="635"/>
+              <wp:positionH relativeFrom="page">
+                <wp:align>center</wp:align>
+              </wp:positionH>
+              <wp:positionV relativeFrom="page">
+                <wp:align>bottom</wp:align>
+              </wp:positionV>
+              <wp:extent cx="443865" cy="443865"/>
+              <wp:effectExtent l="0" t="0" r="3175" b="0"/>
+              <wp:wrapNone/>
+              <wp:docPr id="1051259141" name="Text Box 1" descr="Confidential">
+                <a:extLst xmlns:a="http://schemas.openxmlformats.org/drawingml/2006/main">
+                  <a:ext uri="{5AE41FA2-C0FF-4470-9BD4-5FADCA87CBE2}">
+                    <aclsh:classification xmlns:aclsh="http://schemas.microsoft.com/office/drawing/2020/classificationShape" classificationOutcomeType="ftr"/>
+                  </a:ext>
+                </a:extLst>
+              </wp:docPr>
+              <wp:cNvGraphicFramePr/>
+              <a:graphic xmlns:a="http://schemas.openxmlformats.org/drawingml/2006/main">
+                <a:graphicData uri="http://schemas.microsoft.com/office/word/2010/wordprocessingShape">
+                  <wps:wsp>
+                    <wps:cNvSpPr txBox="1"/>
+                    <wps:spPr>
+                      <a:xfrm>
+                        <a:off x="0" y="0"/>
+                        <a:ext cx="443865" cy="443865"/>
+                      </a:xfrm>
+                      <a:prstGeom prst="rect">
+                        <a:avLst/>
+                      </a:prstGeom>
+                      <a:noFill/>
+                      <a:ln>
+                        <a:noFill/>
+                      </a:ln>
+                    </wps:spPr>
+                    <wps:txbx>
+                      <w:txbxContent>
+                        <w:p>
+                          <w:pPr>
+                            <w:rPr>
+                              <w:rFonts w:eastAsia="Verdana" w:cs="Verdana"/>
+                              <w:noProof/>
+                              <w:color w:val="000000"/>
+                              <w:sz w:val="14"/>
+                              <w:szCs w:val="14"/>
+                            </w:rPr>
+                          </w:pPr>
+                          <w:r>
+                            <w:rPr>
+                              <w:rFonts w:eastAsia="Verdana" w:cs="Verdana"/>
+                              <w:noProof/>
+                              <w:color w:val="000000"/>
+                              <w:sz w:val="14"/>
+                              <w:szCs w:val="14"/>
+                            </w:rPr>
+                            <w:t>Confidential</w:t>
+                          </w:r>
+                        </w:p>
+                      </w:txbxContent>
+                    </wps:txbx>
+                    <wps:bodyPr rot="0" spcFirstLastPara="0" vertOverflow="overflow" horzOverflow="overflow" vert="horz" wrap="none" lIns="0" tIns="0" rIns="0" bIns="190500" numCol="1" spcCol="0" rtlCol="0" fromWordArt="0" anchor="b" anchorCtr="0" forceAA="0" compatLnSpc="1">
+                      <a:prstTxWarp prst="textNoShape">
+                        <a:avLst/>
+                      </a:prstTxWarp>
+                      <a:spAutoFit/>
+                    </wps:bodyPr>
+                  </wps:wsp>
+                </a:graphicData>
+              </a:graphic>
+            </wp:anchor>
+          </w:drawing>
+        </mc:Choice>
+        <mc:Fallback>
+          <w:pict>
+            <v:shapetype w14:anchorId="4F031038" id="_x0000_t202" coordsize="21600,21600" o:spt="202" path="m,l,21600r21600,l21600,xe">
+              <v:stroke joinstyle="miter"/>
+              <v:path gradientshapeok="t" o:connecttype="rect"/>
+            </v:shapetype>
+            <v:shape id="Text Box 1" o:spid="_x0000_s1031" type="#_x0000_t202" alt="Confidential" style="position:absolute;margin-left:0;margin-top:0;width:34.95pt;height:34.95pt;z-index:251664896;visibility:visible;mso-wrap-style:none;mso-wrap-distance-left:0;mso-wrap-distance-top:0;mso-wrap-distance-right:0;mso-wrap-distance-bottom:0;mso-position-horizontal:center;mso-position-horizontal-relative:page;mso-position-vertical:bottom;mso-position-vertical-relative:page;v-text-anchor:bottom" o:gfxdata="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" filled="f" stroked="f">
+              <v:fill o:detectmouseclick="t"/>
+              <v:textbox style="mso-fit-shape-to-text:t" inset="0,0,0,15pt">
+                <w:txbxContent>
+                  <w:p>
+                    <w:pPr>
+                      <w:rPr>
+                        <w:rFonts w:eastAsia="Verdana" w:cs="Verdana"/>
+                        <w:noProof/>
+                        <w:color w:val="000000"/>
+                        <w:sz w:val="14"/>
+                        <w:szCs w:val="14"/>
+                      </w:rPr>
+                    </w:pPr>
+                    <w:r>
+                      <w:rPr>
+                        <w:rFonts w:eastAsia="Verdana" w:cs="Verdana"/>
+                        <w:noProof/>
+                        <w:color w:val="000000"/>
+                        <w:sz w:val="14"/>
+                        <w:szCs w:val="14"/>
+                      </w:rPr>
+                      <w:t>Confidential</w:t>
+                    </w:r>
+                  </w:p>
+                </w:txbxContent>
+              </v:textbox>
+              <w10:wrap anchorx="page" anchory="page"/>
+            </v:shape>
+          </w:pict>
+        </mc:Fallback>
+      </mc:AlternateContent>
+    </w:r>
     <w:r>
       <mc:AlternateContent>
         <mc:Choice Requires="wps">
@@ -1460,7 +1946,7 @@
                             <w:rPr>
                               <w:noProof/>
                             </w:rPr>
-                            <w:t>1</w:t>
+                            <w:t>2</w:t>
                           </w:r>
                           <w:r>
                             <w:fldChar w:fldCharType="end"/>
@@ -1493,11 +1979,7 @@
         </mc:Choice>
         <mc:Fallback>
           <w:pict>
-            <v:shapetype w14:anchorId="239B3444" id="_x0000_t202" coordsize="21600,21600" o:spt="202" path="m,l,21600r21600,l21600,xe">
-              <v:stroke joinstyle="miter"/>
-              <v:path gradientshapeok="t" o:connecttype="rect"/>
-            </v:shapetype>
-            <v:shape id="_x0000_s1029" type="#_x0000_t202" style="position:absolute;margin-left:118.05pt;margin-top:0;width:169.25pt;height:97.5pt;z-index:-251658752;visibility:hidden;mso-wrap-style:square;mso-width-percent:0;mso-height-percent:0;mso-wrap-distance-left:9pt;mso-wrap-distance-top:0;mso-wrap-distance-right:9pt;mso-wrap-distance-bottom:0;mso-position-horizontal:right;mso-position-horizontal-relative:right-margin-area;mso-position-vertical:bottom;mso-position-vertical-relative:page;mso-width-percent:0;mso-height-percent:0;mso-width-relative:margin;mso-height-relative:margin;v-text-anchor:bottom" o:gfxdata="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" filled="f" fillcolor="white [3201]" stroked="f" strokeweight=".5pt">
+            <v:shape w14:anchorId="239B3444" id="_x0000_s1032" type="#_x0000_t202" style="position:absolute;margin-left:118.05pt;margin-top:0;width:169.25pt;height:97.5pt;z-index:-251658752;visibility:hidden;mso-wrap-style:square;mso-width-percent:0;mso-height-percent:0;mso-wrap-distance-left:9pt;mso-wrap-distance-top:0;mso-wrap-distance-right:9pt;mso-wrap-distance-bottom:0;mso-position-horizontal:right;mso-position-horizontal-relative:right-margin-area;mso-position-vertical:bottom;mso-position-vertical-relative:page;mso-width-percent:0;mso-height-percent:0;mso-width-relative:margin;mso-height-relative:margin;v-text-anchor:bottom" o:gfxdata="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" filled="f" fillcolor="white [3201]" stroked="f" strokeweight=".5pt">
               <v:textbox inset="0,0,0,30mm">
                 <w:txbxContent>
                   <w:p>
@@ -1541,7 +2023,7 @@
                       <w:rPr>
                         <w:noProof/>
                       </w:rPr>
-                      <w:t>1</w:t>
+                      <w:t>2</w:t>
                     </w:r>
                     <w:r>
                       <w:fldChar w:fldCharType="end"/>
@@ -1656,6 +2138,7 @@
                                     <w:tag w:val="{&quot;templafy&quot;:{&quot;id&quot;:&quot;22fdcec9-f9b2-4a91-a84f-d0c151f96f5d&quot;}}"/>
                                     <w:id w:val="468"/>
                                   </w:sdtPr>
+                                  <w:sdtEndPr/>
                                   <w:sdtContent>
                                     <w:r>
                                       <w:t>​</w:t>
@@ -1678,6 +2161,7 @@
                                     <w:tag w:val="{&quot;templafy&quot;:{&quot;id&quot;:&quot;a63060ba-9f68-4f61-b1ac-b12492694e50&quot;}}"/>
                                     <w:id w:val="469"/>
                                   </w:sdtPr>
+                                  <w:sdtEndPr/>
                                   <w:sdtContent>
                                     <w:r>
                                       <w:t>​</w:t>
@@ -1701,6 +2185,7 @@
                                     <w:tag w:val="{&quot;templafy&quot;:{&quot;id&quot;:&quot;104dbb02-3954-4cc8-9572-fe519ab0221b&quot;}}"/>
                                     <w:id w:val="470"/>
                                   </w:sdtPr>
+                                  <w:sdtEndPr/>
                                   <w:sdtContent>
                                     <w:r>
                                       <w:t>​</w:t>
@@ -1723,6 +2208,7 @@
                                     <w:tag w:val="{&quot;templafy&quot;:{&quot;id&quot;:&quot;69000ce8-3c32-4b03-a232-9093a912373d&quot;}}"/>
                                     <w:id w:val="471"/>
                                   </w:sdtPr>
+                                  <w:sdtEndPr/>
                                   <w:sdtContent>
                                     <w:r>
                                       <w:t>​</w:t>
@@ -1760,7 +2246,7 @@
         </mc:Choice>
         <mc:Fallback>
           <w:pict>
-            <v:shape w14:anchorId="309BB394" id="_x0000_s1030" type="#_x0000_t202" style="position:absolute;margin-left:0;margin-top:0;width:477.05pt;height:63.8pt;z-index:251656704;visibility:hidden;mso-wrap-style:square;mso-width-percent:0;mso-height-percent:0;mso-wrap-distance-left:9pt;mso-wrap-distance-top:0;mso-wrap-distance-right:9pt;mso-wrap-distance-bottom:0;mso-position-horizontal:left;mso-position-horizontal-relative:margin;mso-position-vertical:bottom;mso-position-vertical-relative:page;mso-width-percent:0;mso-height-percent:0;mso-width-relative:page;mso-height-relative:page;v-text-anchor:top" o:gfxdata="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" filled="f" fillcolor="white [3201]" stroked="f" strokeweight=".5pt">
+            <v:shape w14:anchorId="309BB394" id="_x0000_s1033" type="#_x0000_t202" style="position:absolute;margin-left:0;margin-top:0;width:477.05pt;height:63.8pt;z-index:251656704;visibility:hidden;mso-wrap-style:square;mso-width-percent:0;mso-height-percent:0;mso-wrap-distance-left:9pt;mso-wrap-distance-top:0;mso-wrap-distance-right:9pt;mso-wrap-distance-bottom:0;mso-position-horizontal:left;mso-position-horizontal-relative:margin;mso-position-vertical:bottom;mso-position-vertical-relative:page;mso-width-percent:0;mso-height-percent:0;mso-width-relative:page;mso-height-relative:page;v-text-anchor:top" o:gfxdata="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" filled="f" fillcolor="white [3201]" stroked="f" strokeweight=".5pt">
               <v:textbox inset="0,0,0,12mm">
                 <w:txbxContent>
                   <w:tbl>
@@ -1807,6 +2293,7 @@
                               <w:tag w:val="{&quot;templafy&quot;:{&quot;id&quot;:&quot;22fdcec9-f9b2-4a91-a84f-d0c151f96f5d&quot;}}"/>
                               <w:id w:val="468"/>
                             </w:sdtPr>
+                            <w:sdtEndPr/>
                             <w:sdtContent>
                               <w:r>
                                 <w:t>​</w:t>
@@ -1829,6 +2316,7 @@
                               <w:tag w:val="{&quot;templafy&quot;:{&quot;id&quot;:&quot;a63060ba-9f68-4f61-b1ac-b12492694e50&quot;}}"/>
                               <w:id w:val="469"/>
                             </w:sdtPr>
+                            <w:sdtEndPr/>
                             <w:sdtContent>
                               <w:r>
                                 <w:t>​</w:t>
@@ -1852,6 +2340,7 @@
                               <w:tag w:val="{&quot;templafy&quot;:{&quot;id&quot;:&quot;104dbb02-3954-4cc8-9572-fe519ab0221b&quot;}}"/>
                               <w:id w:val="470"/>
                             </w:sdtPr>
+                            <w:sdtEndPr/>
                             <w:sdtContent>
                               <w:r>
                                 <w:t>​</w:t>
@@ -1874,6 +2363,7 @@
                               <w:tag w:val="{&quot;templafy&quot;:{&quot;id&quot;:&quot;69000ce8-3c32-4b03-a232-9093a912373d&quot;}}"/>
                               <w:id w:val="471"/>
                             </w:sdtPr>
+                            <w:sdtEndPr/>
                             <w:sdtContent>
                               <w:r>
                                 <w:t>​</w:t>
@@ -1933,12 +2423,13 @@
       <w:sdtPr>
         <w:rPr>
           <w:rFonts w:asciiTheme="minorHAnsi" w:hAnsiTheme="minorHAnsi"/>
+          <w:lang w:val="en-GB"/>
         </w:rPr>
         <w:alias w:val="group"/>
         <w:tag w:val="{&quot;templafy&quot;:{&quot;id&quot;:&quot;215e5aa4-6d66-49b2-b920-3034c61f9503&quot;}}"/>
         <w:id w:val="1091893360"/>
-        <w:placeholder/>
       </w:sdtPr>
+      <w:sdtEndPr/>
       <w:sdtContent>
         <w:tr>
           <w:trPr>
@@ -2005,6 +2496,7 @@
                   <w:tag w:val="{&quot;templafy&quot;:{&quot;id&quot;:&quot;1ced9dfa-ae1a-4431-903f-2ef21d269827&quot;}}"/>
                   <w:id w:val="157"/>
                 </w:sdtPr>
+                <w:sdtEndPr/>
                 <w:sdtContent>
                   <w:r>
                     <w:t>Doc ID</w:t>
@@ -2050,6 +2542,7 @@
                   <w:tag w:val="{&quot;templafy&quot;:{&quot;id&quot;:&quot;759b095a-3875-40b7-a873-9395ee8f93ed&quot;}}"/>
                   <w:id w:val="158"/>
                 </w:sdtPr>
+                <w:sdtEndPr/>
                 <w:sdtContent>
                   <w:r>
                     <w:t>Version</w:t>
@@ -2175,6 +2668,7 @@
                                   <w:tag w:val="{&quot;templafy&quot;:{&quot;id&quot;:&quot;a135d999-8375-4b17-a27d-1821747c51a1&quot;}}"/>
                                   <w:id w:val="-1288509803"/>
                                 </w:sdtPr>
+                                <w:sdtEndPr/>
                                 <w:sdtContent>
                                   <w:p>
                                     <w:pPr>
@@ -2205,7 +2699,7 @@
                                       <w:rPr>
                                         <w:vanish/>
                                       </w:rPr>
-                                      <w:t>Document2</w:t>
+                                      <w:t>https://ramboll.sharepoint.com/sites/JMKIR/Shared Documents/personalWebpage/foundationResponse/ML/artikel.docx</w:t>
                                     </w:r>
                                     <w:r>
                                       <w:rPr>
@@ -2247,7 +2741,7 @@
         </mc:Choice>
         <mc:Fallback>
           <w:pict>
-            <v:shape w14:anchorId="52D592EC" id="_x0000_s1031" type="#_x0000_t202" style="position:absolute;margin-left:0;margin-top:0;width:345.75pt;height:42.25pt;z-index:251653632;visibility:visible;mso-wrap-style:square;mso-width-percent:0;mso-height-percent:0;mso-wrap-distance-left:9pt;mso-wrap-distance-top:0;mso-wrap-distance-right:9pt;mso-wrap-distance-bottom:0;mso-position-horizontal:left;mso-position-horizontal-relative:margin;mso-position-vertical:bottom;mso-position-vertical-relative:page;mso-width-percent:0;mso-height-percent:0;mso-width-relative:page;mso-height-relative:page;v-text-anchor:top" o:gfxdata="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" filled="f" fillcolor="white [3201]" stroked="f" strokeweight=".5pt">
+            <v:shape w14:anchorId="52D592EC" id="_x0000_s1034" type="#_x0000_t202" style="position:absolute;margin-left:0;margin-top:0;width:345.75pt;height:42.25pt;z-index:251653632;visibility:visible;mso-wrap-style:square;mso-width-percent:0;mso-height-percent:0;mso-wrap-distance-left:9pt;mso-wrap-distance-top:0;mso-wrap-distance-right:9pt;mso-wrap-distance-bottom:0;mso-position-horizontal:left;mso-position-horizontal-relative:margin;mso-position-vertical:bottom;mso-position-vertical-relative:page;mso-width-percent:0;mso-height-percent:0;mso-width-relative:page;mso-height-relative:page;v-text-anchor:top" o:gfxdata="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" filled="f" fillcolor="white [3201]" stroked="f" strokeweight=".5pt">
               <v:textbox inset="0,0,0,0">
                 <w:txbxContent>
                   <w:tbl>
@@ -2292,6 +2786,7 @@
                             <w:tag w:val="{&quot;templafy&quot;:{&quot;id&quot;:&quot;a135d999-8375-4b17-a27d-1821747c51a1&quot;}}"/>
                             <w:id w:val="-1288509803"/>
                           </w:sdtPr>
+                          <w:sdtEndPr/>
                           <w:sdtContent>
                             <w:p>
                               <w:pPr>
@@ -2322,7 +2817,7 @@
                                 <w:rPr>
                                   <w:vanish/>
                                 </w:rPr>
-                                <w:t>Document2</w:t>
+                                <w:t>https://ramboll.sharepoint.com/sites/JMKIR/Shared Documents/personalWebpage/foundationResponse/ML/artikel.docx</w:t>
                               </w:r>
                               <w:r>
                                 <w:rPr>
@@ -2497,8 +2992,8 @@
         <w:alias w:val="web"/>
         <w:tag w:val="{&quot;templafy&quot;:{&quot;id&quot;:&quot;9fdccf94-7e6f-4e08-8d71-482fd8f26587&quot;}}"/>
         <w:id w:val="465"/>
-        <w:placeholder/>
       </w:sdtPr>
+      <w:sdtEndPr/>
       <w:sdtContent>
         <w:r>
           <w:rPr>
@@ -2621,8 +3116,8 @@
         <w:alias w:val="web"/>
         <w:tag w:val="{&quot;templafy&quot;:{&quot;id&quot;:&quot;c26c44d7-e0cc-42cb-9ab5-3de116a412a9&quot;}}"/>
         <w:id w:val="1343047499"/>
-        <w:placeholder/>
       </w:sdtPr>
+      <w:sdtEndPr/>
       <w:sdtContent>
         <w:r>
           <w:br/>
@@ -31953,7 +32448,287 @@
 </file>
 
 <file path=customXml/item2.xml><?xml version="1.0" encoding="utf-8"?>
+<?mso-contentType ?>
+<FormTemplates xmlns="http://schemas.microsoft.com/sharepoint/v3/contenttype/forms">
+  <Display>DocumentLibraryForm</Display>
+  <Edit>DocumentLibraryForm</Edit>
+  <New>DocumentLibraryForm</New>
+</FormTemplates>
+</file>
+
+<file path=customXml/item3.xml><?xml version="1.0" encoding="utf-8"?>
+<ct:contentTypeSchema xmlns:ct="http://schemas.microsoft.com/office/2006/metadata/contentType" xmlns:ma="http://schemas.microsoft.com/office/2006/metadata/properties/metaAttributes" ct:_="" ma:_="" ma:contentTypeName="Document" ma:contentTypeID="0x0101003840EAB29BB35348A030DC64CACAEC24" ma:contentTypeVersion="20" ma:contentTypeDescription="Create a new document." ma:contentTypeScope="" ma:versionID="f61063951a510a5877745d749b4f7150">
+  <xsd:schema xmlns:xsd="http://www.w3.org/2001/XMLSchema" xmlns:xs="http://www.w3.org/2001/XMLSchema" xmlns:p="http://schemas.microsoft.com/office/2006/metadata/properties" xmlns:ns2="58ddfe38-f5c0-4a04-b5f4-78727bb2c227" xmlns:ns3="5a297e2c-f45d-48ae-8f77-a583791c7a0e" xmlns:ns4="1611cc7e-243d-4120-a4b3-dc62a26f08e1" targetNamespace="http://schemas.microsoft.com/office/2006/metadata/properties" ma:root="true" ma:fieldsID="7854087ac03a9a75f768f46cb45e12a3" ns2:_="" ns3:_="" ns4:_="">
+    <xsd:import namespace="58ddfe38-f5c0-4a04-b5f4-78727bb2c227"/>
+    <xsd:import namespace="5a297e2c-f45d-48ae-8f77-a583791c7a0e"/>
+    <xsd:import namespace="1611cc7e-243d-4120-a4b3-dc62a26f08e1"/>
+    <xsd:element name="properties">
+      <xsd:complexType>
+        <xsd:sequence>
+          <xsd:element name="documentManagement">
+            <xsd:complexType>
+              <xsd:all>
+                <xsd:element ref="ns2:MediaServiceMetadata" minOccurs="0"/>
+                <xsd:element ref="ns2:MediaServiceFastMetadata" minOccurs="0"/>
+                <xsd:element ref="ns2:MediaServiceAutoKeyPoints" minOccurs="0"/>
+                <xsd:element ref="ns2:MediaServiceKeyPoints" minOccurs="0"/>
+                <xsd:element ref="ns2:MediaServiceAutoTags" minOccurs="0"/>
+                <xsd:element ref="ns2:MediaServiceOCR" minOccurs="0"/>
+                <xsd:element ref="ns2:MediaServiceGenerationTime" minOccurs="0"/>
+                <xsd:element ref="ns2:MediaServiceEventHashCode" minOccurs="0"/>
+                <xsd:element ref="ns3:SharedWithUsers" minOccurs="0"/>
+                <xsd:element ref="ns3:SharedWithDetails" minOccurs="0"/>
+                <xsd:element ref="ns2:MediaServiceDateTaken" minOccurs="0"/>
+                <xsd:element ref="ns4:TaxCatchAll" minOccurs="0"/>
+                <xsd:element ref="ns2:lcf76f155ced4ddcb4097134ff3c332f" minOccurs="0"/>
+                <xsd:element ref="ns2:MediaServiceObjectDetectorVersions" minOccurs="0"/>
+                <xsd:element ref="ns2:MediaServiceSearchProperties" minOccurs="0"/>
+                <xsd:element ref="ns2:MediaLengthInSeconds" minOccurs="0"/>
+                <xsd:element ref="ns2:MediaServiceLocation" minOccurs="0"/>
+              </xsd:all>
+            </xsd:complexType>
+          </xsd:element>
+        </xsd:sequence>
+      </xsd:complexType>
+    </xsd:element>
+  </xsd:schema>
+  <xsd:schema xmlns:xsd="http://www.w3.org/2001/XMLSchema" xmlns:xs="http://www.w3.org/2001/XMLSchema" xmlns:dms="http://schemas.microsoft.com/office/2006/documentManagement/types" xmlns:pc="http://schemas.microsoft.com/office/infopath/2007/PartnerControls" targetNamespace="58ddfe38-f5c0-4a04-b5f4-78727bb2c227" elementFormDefault="qualified">
+    <xsd:import namespace="http://schemas.microsoft.com/office/2006/documentManagement/types"/>
+    <xsd:import namespace="http://schemas.microsoft.com/office/infopath/2007/PartnerControls"/>
+    <xsd:element name="MediaServiceMetadata" ma:index="8" nillable="true" ma:displayName="MediaServiceMetadata" ma:hidden="true" ma:internalName="MediaServiceMetadata" ma:readOnly="true">
+      <xsd:simpleType>
+        <xsd:restriction base="dms:Note"/>
+      </xsd:simpleType>
+    </xsd:element>
+    <xsd:element name="MediaServiceFastMetadata" ma:index="9" nillable="true" ma:displayName="MediaServiceFastMetadata" ma:hidden="true" ma:internalName="MediaServiceFastMetadata" ma:readOnly="true">
+      <xsd:simpleType>
+        <xsd:restriction base="dms:Note"/>
+      </xsd:simpleType>
+    </xsd:element>
+    <xsd:element name="MediaServiceAutoKeyPoints" ma:index="10" nillable="true" ma:displayName="MediaServiceAutoKeyPoints" ma:hidden="true" ma:internalName="MediaServiceAutoKeyPoints" ma:readOnly="true">
+      <xsd:simpleType>
+        <xsd:restriction base="dms:Note"/>
+      </xsd:simpleType>
+    </xsd:element>
+    <xsd:element name="MediaServiceKeyPoints" ma:index="11" nillable="true" ma:displayName="KeyPoints" ma:internalName="MediaServiceKeyPoints" ma:readOnly="true">
+      <xsd:simpleType>
+        <xsd:restriction base="dms:Note">
+          <xsd:maxLength value="255"/>
+        </xsd:restriction>
+      </xsd:simpleType>
+    </xsd:element>
+    <xsd:element name="MediaServiceAutoTags" ma:index="12" nillable="true" ma:displayName="Tags" ma:internalName="MediaServiceAutoTags" ma:readOnly="true">
+      <xsd:simpleType>
+        <xsd:restriction base="dms:Text"/>
+      </xsd:simpleType>
+    </xsd:element>
+    <xsd:element name="MediaServiceOCR" ma:index="13" nillable="true" ma:displayName="Extracted Text" ma:internalName="MediaServiceOCR" ma:readOnly="true">
+      <xsd:simpleType>
+        <xsd:restriction base="dms:Note">
+          <xsd:maxLength value="255"/>
+        </xsd:restriction>
+      </xsd:simpleType>
+    </xsd:element>
+    <xsd:element name="MediaServiceGenerationTime" ma:index="14" nillable="true" ma:displayName="MediaServiceGenerationTime" ma:hidden="true" ma:internalName="MediaServiceGenerationTime" ma:readOnly="true">
+      <xsd:simpleType>
+        <xsd:restriction base="dms:Text"/>
+      </xsd:simpleType>
+    </xsd:element>
+    <xsd:element name="MediaServiceEventHashCode" ma:index="15" nillable="true" ma:displayName="MediaServiceEventHashCode" ma:hidden="true" ma:internalName="MediaServiceEventHashCode" ma:readOnly="true">
+      <xsd:simpleType>
+        <xsd:restriction base="dms:Text"/>
+      </xsd:simpleType>
+    </xsd:element>
+    <xsd:element name="MediaServiceDateTaken" ma:index="18" nillable="true" ma:displayName="MediaServiceDateTaken" ma:hidden="true" ma:internalName="MediaServiceDateTaken" ma:readOnly="true">
+      <xsd:simpleType>
+        <xsd:restriction base="dms:Text"/>
+      </xsd:simpleType>
+    </xsd:element>
+    <xsd:element name="lcf76f155ced4ddcb4097134ff3c332f" ma:index="21" nillable="true" ma:taxonomy="true" ma:internalName="lcf76f155ced4ddcb4097134ff3c332f" ma:taxonomyFieldName="MediaServiceImageTags" ma:displayName="Image Tags" ma:readOnly="false" ma:fieldId="{5cf76f15-5ced-4ddc-b409-7134ff3c332f}" ma:taxonomyMulti="true" ma:sspId="2a0716b9-ea6c-4544-a4bd-65ac324c60d4" ma:termSetId="09814cd3-568e-fe90-9814-8d621ff8fb84" ma:anchorId="fba54fb3-c3e1-fe81-a776-ca4b69148c4d" ma:open="true" ma:isKeyword="false">
+      <xsd:complexType>
+        <xsd:sequence>
+          <xsd:element ref="pc:Terms" minOccurs="0" maxOccurs="1"/>
+        </xsd:sequence>
+      </xsd:complexType>
+    </xsd:element>
+    <xsd:element name="MediaServiceObjectDetectorVersions" ma:index="22" nillable="true" ma:displayName="MediaServiceObjectDetectorVersions" ma:description="" ma:hidden="true" ma:indexed="true" ma:internalName="MediaServiceObjectDetectorVersions" ma:readOnly="true">
+      <xsd:simpleType>
+        <xsd:restriction base="dms:Text"/>
+      </xsd:simpleType>
+    </xsd:element>
+    <xsd:element name="MediaServiceSearchProperties" ma:index="23" nillable="true" ma:displayName="MediaServiceSearchProperties" ma:hidden="true" ma:internalName="MediaServiceSearchProperties" ma:readOnly="true">
+      <xsd:simpleType>
+        <xsd:restriction base="dms:Note"/>
+      </xsd:simpleType>
+    </xsd:element>
+    <xsd:element name="MediaLengthInSeconds" ma:index="24" nillable="true" ma:displayName="MediaLengthInSeconds" ma:hidden="true" ma:internalName="MediaLengthInSeconds" ma:readOnly="true">
+      <xsd:simpleType>
+        <xsd:restriction base="dms:Unknown"/>
+      </xsd:simpleType>
+    </xsd:element>
+    <xsd:element name="MediaServiceLocation" ma:index="25" nillable="true" ma:displayName="Location" ma:description="" ma:indexed="true" ma:internalName="MediaServiceLocation" ma:readOnly="true">
+      <xsd:simpleType>
+        <xsd:restriction base="dms:Text"/>
+      </xsd:simpleType>
+    </xsd:element>
+  </xsd:schema>
+  <xsd:schema xmlns:xsd="http://www.w3.org/2001/XMLSchema" xmlns:xs="http://www.w3.org/2001/XMLSchema" xmlns:dms="http://schemas.microsoft.com/office/2006/documentManagement/types" xmlns:pc="http://schemas.microsoft.com/office/infopath/2007/PartnerControls" targetNamespace="5a297e2c-f45d-48ae-8f77-a583791c7a0e" elementFormDefault="qualified">
+    <xsd:import namespace="http://schemas.microsoft.com/office/2006/documentManagement/types"/>
+    <xsd:import namespace="http://schemas.microsoft.com/office/infopath/2007/PartnerControls"/>
+    <xsd:element name="SharedWithUsers" ma:index="16" nillable="true" ma:displayName="Shared With" ma:internalName="SharedWithUsers" ma:readOnly="true">
+      <xsd:complexType>
+        <xsd:complexContent>
+          <xsd:extension base="dms:UserMulti">
+            <xsd:sequence>
+              <xsd:element name="UserInfo" minOccurs="0" maxOccurs="unbounded">
+                <xsd:complexType>
+                  <xsd:sequence>
+                    <xsd:element name="DisplayName" type="xsd:string" minOccurs="0"/>
+                    <xsd:element name="AccountId" type="dms:UserId" minOccurs="0" nillable="true"/>
+                    <xsd:element name="AccountType" type="xsd:string" minOccurs="0"/>
+                  </xsd:sequence>
+                </xsd:complexType>
+              </xsd:element>
+            </xsd:sequence>
+          </xsd:extension>
+        </xsd:complexContent>
+      </xsd:complexType>
+    </xsd:element>
+    <xsd:element name="SharedWithDetails" ma:index="17" nillable="true" ma:displayName="Shared With Details" ma:internalName="SharedWithDetails" ma:readOnly="true">
+      <xsd:simpleType>
+        <xsd:restriction base="dms:Note">
+          <xsd:maxLength value="255"/>
+        </xsd:restriction>
+      </xsd:simpleType>
+    </xsd:element>
+  </xsd:schema>
+  <xsd:schema xmlns:xsd="http://www.w3.org/2001/XMLSchema" xmlns:xs="http://www.w3.org/2001/XMLSchema" xmlns:dms="http://schemas.microsoft.com/office/2006/documentManagement/types" xmlns:pc="http://schemas.microsoft.com/office/infopath/2007/PartnerControls" targetNamespace="1611cc7e-243d-4120-a4b3-dc62a26f08e1" elementFormDefault="qualified">
+    <xsd:import namespace="http://schemas.microsoft.com/office/2006/documentManagement/types"/>
+    <xsd:import namespace="http://schemas.microsoft.com/office/infopath/2007/PartnerControls"/>
+    <xsd:element name="TaxCatchAll" ma:index="19" nillable="true" ma:displayName="Taxonomy Catch All Column" ma:hidden="true" ma:list="{810df2bd-e1c7-4520-aae5-2d41324651c5}" ma:internalName="TaxCatchAll" ma:showField="CatchAllData" ma:web="5a297e2c-f45d-48ae-8f77-a583791c7a0e">
+      <xsd:complexType>
+        <xsd:complexContent>
+          <xsd:extension base="dms:MultiChoiceLookup">
+            <xsd:sequence>
+              <xsd:element name="Value" type="dms:Lookup" maxOccurs="unbounded" minOccurs="0" nillable="true"/>
+            </xsd:sequence>
+          </xsd:extension>
+        </xsd:complexContent>
+      </xsd:complexType>
+    </xsd:element>
+  </xsd:schema>
+  <xsd:schema xmlns="http://schemas.openxmlformats.org/package/2006/metadata/core-properties" xmlns:xsd="http://www.w3.org/2001/XMLSchema" xmlns:xsi="http://www.w3.org/2001/XMLSchema-instance" xmlns:dc="http://purl.org/dc/elements/1.1/" xmlns:dcterms="http://purl.org/dc/terms/" xmlns:odoc="http://schemas.microsoft.com/internal/obd" targetNamespace="http://schemas.openxmlformats.org/package/2006/metadata/core-properties" elementFormDefault="qualified" attributeFormDefault="unqualified" blockDefault="#all">
+    <xsd:import namespace="http://purl.org/dc/elements/1.1/" schemaLocation="http://dublincore.org/schemas/xmls/qdc/2003/04/02/dc.xsd"/>
+    <xsd:import namespace="http://purl.org/dc/terms/" schemaLocation="http://dublincore.org/schemas/xmls/qdc/2003/04/02/dcterms.xsd"/>
+    <xsd:element name="coreProperties" type="CT_coreProperties"/>
+    <xsd:complexType name="CT_coreProperties">
+      <xsd:all>
+        <xsd:element ref="dc:creator" minOccurs="0" maxOccurs="1"/>
+        <xsd:element ref="dcterms:created" minOccurs="0" maxOccurs="1"/>
+        <xsd:element ref="dc:identifier" minOccurs="0" maxOccurs="1"/>
+        <xsd:element name="contentType" minOccurs="0" maxOccurs="1" type="xsd:string" ma:index="0" ma:displayName="Content Type"/>
+        <xsd:element ref="dc:title" minOccurs="0" maxOccurs="1" ma:index="4" ma:displayName="Title"/>
+        <xsd:element ref="dc:subject" minOccurs="0" maxOccurs="1"/>
+        <xsd:element ref="dc:description" minOccurs="0" maxOccurs="1"/>
+        <xsd:element name="keywords" minOccurs="0" maxOccurs="1" type="xsd:string"/>
+        <xsd:element ref="dc:language" minOccurs="0" maxOccurs="1"/>
+        <xsd:element name="category" minOccurs="0" maxOccurs="1" type="xsd:string"/>
+        <xsd:element name="version" minOccurs="0" maxOccurs="1" type="xsd:string"/>
+        <xsd:element name="revision" minOccurs="0" maxOccurs="1" type="xsd:string">
+          <xsd:annotation>
+            <xsd:documentation>
+                        This value indicates the number of saves or revisions. The application is responsible for updating this value after each revision.
+                    </xsd:documentation>
+          </xsd:annotation>
+        </xsd:element>
+        <xsd:element name="lastModifiedBy" minOccurs="0" maxOccurs="1" type="xsd:string"/>
+        <xsd:element ref="dcterms:modified" minOccurs="0" maxOccurs="1"/>
+        <xsd:element name="contentStatus" minOccurs="0" maxOccurs="1" type="xsd:string"/>
+      </xsd:all>
+    </xsd:complexType>
+  </xsd:schema>
+  <xs:schema xmlns:pc="http://schemas.microsoft.com/office/infopath/2007/PartnerControls" xmlns:xs="http://www.w3.org/2001/XMLSchema" targetNamespace="http://schemas.microsoft.com/office/infopath/2007/PartnerControls" elementFormDefault="qualified" attributeFormDefault="unqualified">
+    <xs:element name="Person">
+      <xs:complexType>
+        <xs:sequence>
+          <xs:element ref="pc:DisplayName" minOccurs="0"/>
+          <xs:element ref="pc:AccountId" minOccurs="0"/>
+          <xs:element ref="pc:AccountType" minOccurs="0"/>
+        </xs:sequence>
+      </xs:complexType>
+    </xs:element>
+    <xs:element name="DisplayName" type="xs:string"/>
+    <xs:element name="AccountId" type="xs:string"/>
+    <xs:element name="AccountType" type="xs:string"/>
+    <xs:element name="BDCAssociatedEntity">
+      <xs:complexType>
+        <xs:sequence>
+          <xs:element ref="pc:BDCEntity" minOccurs="0" maxOccurs="unbounded"/>
+        </xs:sequence>
+        <xs:attribute ref="pc:EntityNamespace"/>
+        <xs:attribute ref="pc:EntityName"/>
+        <xs:attribute ref="pc:SystemInstanceName"/>
+        <xs:attribute ref="pc:AssociationName"/>
+      </xs:complexType>
+    </xs:element>
+    <xs:attribute name="EntityNamespace" type="xs:string"/>
+    <xs:attribute name="EntityName" type="xs:string"/>
+    <xs:attribute name="SystemInstanceName" type="xs:string"/>
+    <xs:attribute name="AssociationName" type="xs:string"/>
+    <xs:element name="BDCEntity">
+      <xs:complexType>
+        <xs:sequence>
+          <xs:element ref="pc:EntityDisplayName" minOccurs="0"/>
+          <xs:element ref="pc:EntityInstanceReference" minOccurs="0"/>
+          <xs:element ref="pc:EntityId1" minOccurs="0"/>
+          <xs:element ref="pc:EntityId2" minOccurs="0"/>
+          <xs:element ref="pc:EntityId3" minOccurs="0"/>
+          <xs:element ref="pc:EntityId4" minOccurs="0"/>
+          <xs:element ref="pc:EntityId5" minOccurs="0"/>
+        </xs:sequence>
+      </xs:complexType>
+    </xs:element>
+    <xs:element name="EntityDisplayName" type="xs:string"/>
+    <xs:element name="EntityInstanceReference" type="xs:string"/>
+    <xs:element name="EntityId1" type="xs:string"/>
+    <xs:element name="EntityId2" type="xs:string"/>
+    <xs:element name="EntityId3" type="xs:string"/>
+    <xs:element name="EntityId4" type="xs:string"/>
+    <xs:element name="EntityId5" type="xs:string"/>
+    <xs:element name="Terms">
+      <xs:complexType>
+        <xs:sequence>
+          <xs:element ref="pc:TermInfo" minOccurs="0" maxOccurs="unbounded"/>
+        </xs:sequence>
+      </xs:complexType>
+    </xs:element>
+    <xs:element name="TermInfo">
+      <xs:complexType>
+        <xs:sequence>
+          <xs:element ref="pc:TermName" minOccurs="0"/>
+          <xs:element ref="pc:TermId" minOccurs="0"/>
+        </xs:sequence>
+      </xs:complexType>
+    </xs:element>
+    <xs:element name="TermName" type="xs:string"/>
+    <xs:element name="TermId" type="xs:string"/>
+  </xs:schema>
+</ct:contentTypeSchema>
+</file>
+
+<file path=customXml/item4.xml><?xml version="1.0" encoding="utf-8"?>
 <TemplafyTemplateConfiguration><![CDATA[{"elementsMetadata":[{"elementConfiguration":{"binding":"{{IfElse(Equals(UserProfile.Office.BlankSelection,\"Ramboll\"), \"\", Switch(UserProfile.DocumentLanguage.Language, \"da-DK\", UserProfile.Office.WebLocal, \"en-GB\", UserProfile.Office.WebEnglish, \"en-US\", UserProfile.Office.WebEnglish, \"et-EE\", UserProfile.Office.WebLocal, \"fo-FO\", UserProfile.Office.WebLocal, \"fi-FI\", UserProfile.Office.WebLocal, \"fr-FR\", UserProfile.Office.WebLocal, \"de-DE\", UserProfile.Office.WebLocal, \"it-IT\", UserProfile.Office.WebLocal, \"jp-JP\", UserProfile.Office.WebLocal, \"mi-NZ\", UserProfile.Office.WebLocal, \"nb-NO\", UserProfile.Office.WebLocal, \"nn-NO\", UserProfile.Office.WebLocal, \"pl-PL\", UserProfile.Office.WebLocal, \"ru-RU\", UserProfile.Office.WebLocal, \"es-ES\", UserProfile.Office.WebLocal, \"sv-SE\", UserProfile.Office.WebLocal, \"\"))}}\n\n","promptAiService":false,"visibility":"","removeAndKeepContent":false,"disableUpdates":false,"type":"text"},"type":"richTextContentControl","id":"c26c44d7-e0cc-42cb-9ab5-3de116a412a9"},{"elementConfiguration":{"binding":"{{Switch(UserProfile.DocumentLanguage.Language,\"en-US\", UserProfile.Office.WebEnglish,\"en-GB\", UserProfile.Office.WebLocal,\"de-DE\", UserProfile.Office.WebLocal,\"es-ES\", UserProfile.Office.WebLocal,\"et-EE\", UserProfile.Office.WebLocal,\"fr-FR\", UserProfile.Office.WebLocal,\"fo-FO\", UserProfile.Office.WebLocal,\"it-IT\", UserProfile.Office.WebLocal,\"nb-NO\", UserProfile.Office.WebLocal,\"nn-NO\", UserProfile.Office.WebLocal,\"pl-PL\", UserProfile.Office.WebLocal,\"ru-RU\", UserProfile.Office.WebLocal,\"sv-SE\",\"da-DK\")}}","promptAiService":false,"visibility":"{{IfElse(Equals(UserProfile.Office.BlankSelection,\"Ramboll\"), VisibilityType.Hidden, VisibilityType.Visible)}}","removeAndKeepContent":false,"disableUpdates":false,"type":"text"},"type":"richTextContentControl","id":"9fdccf94-7e6f-4e08-8d71-482fd8f26587"},{"elementConfiguration":{"binding":"{{UserProfile.Office.Footer01HL}}","promptAiService":false,"visibility":"","removeAndKeepContent":false,"disableUpdates":false,"type":"text"},"type":"richTextContentControl","id":"547279a2-7579-4df3-a5d5-21ce48a5e73e"},{"elementConfiguration":{"binding":"{{UserProfile.Office.Footer02HL}}","promptAiService":false,"visibility":"","removeAndKeepContent":false,"disableUpdates":false,"type":"text"},"type":"richTextContentControl","id":"bdcf40c8-5c0e-452d-8d8b-eb335a64aed6"},{"elementConfiguration":{"binding":"{{UserProfile.Office.Footer03HL}}","promptAiService":false,"visibility":"","removeAndKeepContent":false,"disableUpdates":false,"type":"text"},"type":"richTextContentControl","id":"931df24c-ac79-468b-8a3e-1165e55f5a84"},{"elementConfiguration":{"binding":"{{UserProfile.Office.Footer04HL}}","promptAiService":false,"visibility":"","removeAndKeepContent":false,"disableUpdates":false,"type":"text"},"type":"richTextContentControl","id":"e4196632-b0c8-47d0-9389-eb0d825f4c7c"},{"elementConfiguration":{"binding":"{{UserProfile.Office.Footer01HL}}","promptAiService":false,"visibility":"","removeAndKeepContent":false,"disableUpdates":false,"type":"text"},"type":"richTextContentControl","id":"aeed95dd-e91f-400c-936f-0ec785cbbd27"},{"elementConfiguration":{"binding":"{{UserProfile.Office.Footer02HL}}","promptAiService":false,"visibility":"","removeAndKeepContent":false,"disableUpdates":false,"type":"text"},"type":"richTextContentControl","id":"b227a4a7-7995-475a-bc4d-69d442353ac8"},{"elementConfiguration":{"binding":"{{UserProfile.Office.Footer03HL}}","promptAiService":false,"visibility":"","removeAndKeepContent":false,"disableUpdates":false,"type":"text"},"type":"richTextContentControl","id":"293cda17-6e5e-4eaf-b780-4be48460d2f9"},{"elementConfiguration":{"binding":"{{UserProfile.Office.Footer04HL}}","promptAiService":false,"visibility":"","removeAndKeepContent":false,"disableUpdates":false,"type":"text"},"type":"richTextContentControl","id":"49beadd8-b6f8-4f54-b380-b50322dc4b3a"},{"elementConfiguration":{"visibility":"{{IfElse(Equals(UserProfile.Office.BlankSelection,\"Ramboll\"), VisibilityType.Visible, VisibilityType.Hidden)}}","disableUpdates":false,"type":"group"},"type":"richTextContentControl","id":"210aede5-262c-478f-b1a1-91c7d2ea6f90"},{"elementConfiguration":{"binding":"{{Translate(\"DocId\")}}","promptAiService":false,"removeAndKeepContent":false,"disableUpdates":false,"type":"text"},"type":"richTextContentControl","id":"eeded355-65d6-49f6-a0bc-a58f67f3da78"},{"elementConfiguration":{"binding":"{{Translate(\"Version\")}}","promptAiService":false,"removeAndKeepContent":false,"disableUpdates":false,"type":"text"},"type":"richTextContentControl","id":"e165236a-b172-4f8d-b2a9-dff77a8a213a"},{"elementConfiguration":{"visibility":"{{IfElse(Equals(Form.FilePath.Filename, \"Exclude\"), VisibilityType.Hidden, VisibilityType.Visible)}}","disableUpdates":false,"type":"group"},"type":"richTextContentControl","id":"329958b0-1741-4894-b8b3-324d3ad9795c"},{"elementConfiguration":{"visibility":"{{IfElse(Equals(Form.FilePath.Filename, \"Exclude\"), VisibilityType.Hidden, VisibilityType.Visible)}}","disableUpdates":false,"type":"group"},"type":"richTextContentControl","id":"14c1a973-487c-4511-958e-27da217b0d81"},{"elementConfiguration":{"binding":"{{UserProfile.Office.Footer01HL}}","promptAiService":false,"visibility":"","removeAndKeepContent":false,"disableUpdates":false,"type":"text"},"type":"richTextContentControl","id":"22fdcec9-f9b2-4a91-a84f-d0c151f96f5d"},{"elementConfiguration":{"binding":"{{UserProfile.Office.Footer02HL}}","promptAiService":false,"visibility":"","removeAndKeepContent":false,"disableUpdates":false,"type":"text"},"type":"richTextContentControl","id":"a63060ba-9f68-4f61-b1ac-b12492694e50"},{"elementConfiguration":{"binding":"{{UserProfile.Office.Footer03HL}}","promptAiService":false,"visibility":"","removeAndKeepContent":false,"disableUpdates":false,"type":"text"},"type":"richTextContentControl","id":"104dbb02-3954-4cc8-9572-fe519ab0221b"},{"elementConfiguration":{"binding":"{{UserProfile.Office.Footer04HL}}","promptAiService":false,"visibility":"","removeAndKeepContent":false,"disableUpdates":false,"type":"text"},"type":"richTextContentControl","id":"69000ce8-3c32-4b03-a232-9093a912373d"},{"elementConfiguration":{"binding":"{{UserProfile.Office.Footer01HL}}","promptAiService":false,"visibility":"","removeAndKeepContent":false,"disableUpdates":false,"type":"text"},"type":"richTextContentControl","id":"2c04a5d6-62d9-4f8a-b817-48106ada9e44"},{"elementConfiguration":{"binding":"{{UserProfile.Office.Footer02HL}}","promptAiService":false,"visibility":"","removeAndKeepContent":false,"disableUpdates":false,"type":"text"},"type":"richTextContentControl","id":"8690956d-cb04-485d-9c4f-e408bb37343e"},{"elementConfiguration":{"binding":"{{UserProfile.Office.Footer03HL}}","promptAiService":false,"visibility":"","removeAndKeepContent":false,"disableUpdates":false,"type":"text"},"type":"richTextContentControl","id":"7fbe857a-55ef-4e48-89bd-a7429db89a98"},{"elementConfiguration":{"binding":"{{UserProfile.Office.Footer04HL}}","promptAiService":false,"visibility":"","removeAndKeepContent":false,"disableUpdates":false,"type":"text"},"type":"richTextContentControl","id":"2f8784b4-91bc-46b1-afe8-57fd0b2457aa"},{"elementConfiguration":{"visibility":"{{IfElse(Equals(UserProfile.Office.BlankSelection,\"Ramboll\"), VisibilityType.Visible, VisibilityType.Hidden)}}","disableUpdates":false,"type":"group"},"type":"richTextContentControl","id":"215e5aa4-6d66-49b2-b920-3034c61f9503"},{"elementConfiguration":{"binding":"{{Translate(\"DocId\")}}","promptAiService":false,"removeAndKeepContent":false,"disableUpdates":false,"type":"text"},"type":"richTextContentControl","id":"1ced9dfa-ae1a-4431-903f-2ef21d269827"},{"elementConfiguration":{"binding":"{{Translate(\"Version\")}}","promptAiService":false,"removeAndKeepContent":false,"disableUpdates":false,"type":"text"},"type":"richTextContentControl","id":"759b095a-3875-40b7-a873-9395ee8f93ed"},{"elementConfiguration":{"visibility":"{{IfElse(Equals(Form.FilePath.Filename, \"Exclude\"), VisibilityType.Hidden, VisibilityType.Visible)}}","disableUpdates":false,"type":"group"},"type":"richTextContentControl","id":"a135d999-8375-4b17-a27d-1821747c51a1"},{"elementConfiguration":{"visibility":"{{IfElse(Equals(Form.FilePath.Filename, \"Exclude\"), VisibilityType.Hidden, VisibilityType.Visible)}}","disableUpdates":false,"type":"group"},"type":"richTextContentControl","id":"848239b3-2e20-4519-98bc-531a95627ba0"}],"transformationConfigurations":[{"language":"{{DocumentLanguage}}","disableUpdates":false,"type":"proofingLanguage"},{"colorTheme":"{{UserProfile.Office.ColorThemeRef.ColorTheme}}","disableUpdates":false,"originalColorThemeXml":"<a:clrScheme name=\"Office\" xmlns:a=\"http://schemas.openxmlformats.org/drawingml/2006/main\"><a:dk1><a:sysClr val=\"windowText\" lastClr=\"000000\" /></a:dk1><a:lt1><a:sysClr val=\"window\" lastClr=\"FFFFFF\" /></a:lt1><a:dk2><a:srgbClr val=\"44546A\" /></a:dk2><a:lt2><a:srgbClr val=\"E7E6E6\" /></a:lt2><a:accent1><a:srgbClr val=\"4472C4\" /></a:accent1><a:accent2><a:srgbClr val=\"ED7D31\" /></a:accent2><a:accent3><a:srgbClr val=\"A5A5A5\" /></a:accent3><a:accent4><a:srgbClr val=\"FFC000\" /></a:accent4><a:accent5><a:srgbClr val=\"5B9BD5\" /></a:accent5><a:accent6><a:srgbClr val=\"70AD47\" /></a:accent6><a:hlink><a:srgbClr val=\"0563C1\" /></a:hlink><a:folHlink><a:srgbClr val=\"954F72\" /></a:folHlink></a:clrScheme>","type":"colorTheme"},{"topMargin":"{{Switch(UserProfile.Office.BlankSelection,\"Ramboll\",UserProfile.Papersize.TopMargin,\"Henning Larsen\",DataSources.BlankTemplateWord[\"Henning Larsen\"].TopMarginHL,\"Ramboll\")}}","rightMargin":"{{Switch(UserProfile.Office.BlankSelection,\"Ramboll\",UserProfile.Papersize.RightMargin,\"Henning Larsen\",DataSources.BlankTemplateWord[\"Henning Larsen\"].RightMarginHL,\"Ramboll\")}}","bottomMargin":"{{Switch(UserProfile.Office.BlankSelection,\"Ramboll\",UserProfile.Papersize.BottomMargin,\"Henning Larsen\",DataSources.BlankTemplateWord[\"Henning Larsen\"].BottomMarginHL,\"Ramboll\")}}","leftMargin":"{{Switch(UserProfile.Office.BlankSelection,\"Ramboll\",UserProfile.Papersize.LeftMargin,\"Henning Larsen\",DataSources.BlankTemplateWord[\"Henning Larsen\"].LeftMarginHL,\"Ramboll\")}}","gutter":"","gutterPosition":"","orientation":"","paperWidth":"{{UserProfile.Papersize.PaperWidth}}","paperHeight":"{{UserProfile.Papersize.PaperHeight}}","headerFromEdge":"{{UserProfile.Office.BlankWordRef.HeaderFromEdge}}","footerFromEdge":"{{UserProfile.Office.BlankWordRef.FooterFromEdge}}","originalValues":{"topMargin":1440,"rightMargin":1440,"bottomMargin":1440,"leftMargin":1440,"gutter":0,"gutterPosition":"left","orientation":"portrait","paperWidth":11906,"paperHeight":16838,"headerFromEdge":709,"footerFromEdge":708},"disableUpdates":false,"type":"pageSetup"},{"propertyName":"blankWord","propertyValue":"{{UserProfile.Office.BlankWordRef.Name}}","disableUpdates":false,"type":"customDocumentProperty"},{"image":"{{IfElse(Equals(UserProfile.Office.BlankSelection,\"Henning Larsen\"), DataSources.ImageFiles[\"HL_Logo_Boundingbox.emf\"].Image, DataSources.ImageFiles[\"Blank\"].Image)}}","shapeName":"LogoHL_Hide","width":"5.75 cm","height":"","namedSections":"{{NamedSections.All}}","namedPages":"{{NamedPages.All}}","numberedSections":[],"leftOffset":"0 cm","horizontalRelativePosition":"{{HorizontalRelativePosition.RightMargin}}","horizontalAlignment":"{{HorizontalAlignment.Right}}","topOffset":"0 cm","verticalRelativePosition":"{{VerticalRelativePosition.Page}}","verticalAlignment":"{{VerticalAlignment.Top}}","imageTextWrapping":"{{ImageTextWrapping.InFrontOfText}}","rotation":"","color":"","disableUpdates":false,"type":"imageHeader"},{"image":"{{IfElse(Equals(UserProfile.Office.BlankSelection,\"Ramboll\"), DataSources.ImageFiles[\"Ramboll_Logo.emf\"].Image, DataSources.ImageFiles[\"Blank\"].Image)}}","shapeName":"LogoRamboll_Hide","width":"","height":"2 cm","namedSections":"{{NamedSections.All}}","namedPages":"{{NamedPages.All}}","numberedSections":[],"leftOffset":"0 cm","horizontalRelativePosition":"{{HorizontalRelativePosition.Margin}}","horizontalAlignment":"{{HorizontalAlignment.Left}}","topOffset":"1.5 cm","verticalRelativePosition":"{{VerticalRelativePosition.Page}}","verticalAlignment":"","imageTextWrapping":"{{ImageTextWrapping.InFrontOfText}}","rotation":"","color":"","disableUpdates":false,"type":"imageHeader"},{"image":"{{IfElse(Equals(UserProfile.Office.BlankSelection,\"Ramboll\"), DataSources.ImageFiles[StringJoin(\"\", UserProfile.Market.Filename,\"_\", UserProfile.DocumentLanguage.Language, \".emf\")].Image, DataSources.ImageFiles[\"Blank\"].Image)}}","shapeName":"MarketRamboll_Hide","width":"","height":"{{UserProfile.Market.Height}}","namedSections":"{{NamedSections.All}}","namedPages":"{{NamedPages.First}}","numberedSections":[],"leftOffset":"{{UserProfile.Market.LeftOffset}}","horizontalRelativePosition":"{{HorizontalRelativePosition.RightMargin}}","horizontalAlignment":"","topOffset":"{{UserProfile.Market.TopOffset}}","verticalRelativePosition":"{{VerticalRelativePosition.Page}}","verticalAlignment":"","imageTextWrapping":"{{ImageTextWrapping.InFrontOfText}}","rotation":"","color":"","disableUpdates":false,"type":"imageHeader"}],"templateName":"Blank (2)","templateDescription":"","enableDocumentContentUpdater":true,"version":"2.0"}]]></TemplafyTemplateConfiguration>
+</file>
+
+<file path=customXml/item5.xml><?xml version="1.0" encoding="utf-8"?>
+<p:properties xmlns:p="http://schemas.microsoft.com/office/2006/metadata/properties" xmlns:xsi="http://www.w3.org/2001/XMLSchema-instance" xmlns:pc="http://schemas.microsoft.com/office/infopath/2007/PartnerControls">
+  <documentManagement>
+    <lcf76f155ced4ddcb4097134ff3c332f xmlns="58ddfe38-f5c0-4a04-b5f4-78727bb2c227">
+      <Terms xmlns="http://schemas.microsoft.com/office/infopath/2007/PartnerControls"/>
+    </lcf76f155ced4ddcb4097134ff3c332f>
+    <TaxCatchAll xmlns="1611cc7e-243d-4120-a4b3-dc62a26f08e1" xsi:nil="true"/>
+  </documentManagement>
+</p:properties>
 </file>
 
 <file path=customXml/itemProps1.xml><?xml version="1.0" encoding="utf-8"?>
@@ -31963,7 +32738,46 @@
 </file>
 
 <file path=customXml/itemProps2.xml><?xml version="1.0" encoding="utf-8"?>
+<ds:datastoreItem xmlns:ds="http://schemas.openxmlformats.org/officeDocument/2006/customXml" ds:itemID="{227370EE-4D20-44D0-85D3-AD631997252E}">
+  <ds:schemaRefs>
+    <ds:schemaRef ds:uri="http://schemas.microsoft.com/sharepoint/v3/contenttype/forms"/>
+  </ds:schemaRefs>
+</ds:datastoreItem>
+</file>
+
+<file path=customXml/itemProps3.xml><?xml version="1.0" encoding="utf-8"?>
+<ds:datastoreItem xmlns:ds="http://schemas.openxmlformats.org/officeDocument/2006/customXml" ds:itemID="{A5547C14-0241-46FB-B541-6E6664811E9B}">
+  <ds:schemaRefs>
+    <ds:schemaRef ds:uri="http://schemas.microsoft.com/office/2006/metadata/contentType"/>
+    <ds:schemaRef ds:uri="http://schemas.microsoft.com/office/2006/metadata/properties/metaAttributes"/>
+    <ds:schemaRef ds:uri="http://www.w3.org/2001/XMLSchema"/>
+    <ds:schemaRef ds:uri="http://schemas.microsoft.com/office/2006/metadata/properties"/>
+    <ds:schemaRef ds:uri="58ddfe38-f5c0-4a04-b5f4-78727bb2c227"/>
+    <ds:schemaRef ds:uri="5a297e2c-f45d-48ae-8f77-a583791c7a0e"/>
+    <ds:schemaRef ds:uri="1611cc7e-243d-4120-a4b3-dc62a26f08e1"/>
+    <ds:schemaRef ds:uri="http://schemas.microsoft.com/office/2006/documentManagement/types"/>
+    <ds:schemaRef ds:uri="http://schemas.microsoft.com/office/infopath/2007/PartnerControls"/>
+    <ds:schemaRef ds:uri="http://schemas.openxmlformats.org/package/2006/metadata/core-properties"/>
+    <ds:schemaRef ds:uri="http://purl.org/dc/elements/1.1/"/>
+    <ds:schemaRef ds:uri="http://purl.org/dc/terms/"/>
+    <ds:schemaRef ds:uri="http://schemas.microsoft.com/internal/obd"/>
+  </ds:schemaRefs>
+</ds:datastoreItem>
+</file>
+
+<file path=customXml/itemProps4.xml><?xml version="1.0" encoding="utf-8"?>
 <ds:datastoreItem xmlns:ds="http://schemas.openxmlformats.org/officeDocument/2006/customXml" ds:itemID="{06C70015-624F-41DB-8BE9-BF7625783B12}">
   <ds:schemaRefs/>
 </ds:datastoreItem>
+</file>
+
+<file path=customXml/itemProps5.xml><?xml version="1.0" encoding="utf-8"?>
+<ds:datastoreItem xmlns:ds="http://schemas.openxmlformats.org/officeDocument/2006/customXml" ds:itemID="{AFB948CA-1FE3-4F3D-96F6-392B2C9EE6BD}">
+  <ds:schemaRefs>
+    <ds:schemaRef ds:uri="http://schemas.microsoft.com/office/2006/metadata/properties"/>
+    <ds:schemaRef ds:uri="http://schemas.microsoft.com/office/infopath/2007/PartnerControls"/>
+    <ds:schemaRef ds:uri="58ddfe38-f5c0-4a04-b5f4-78727bb2c227"/>
+    <ds:schemaRef ds:uri="1611cc7e-243d-4120-a4b3-dc62a26f08e1"/>
+  </ds:schemaRefs>
+</ds:datastoreItem>
 </file>
</xml_diff>

<commit_message>
Foundation response ML, updated calculations and report
</commit_message>
<xml_diff>
--- a/foundationResponse/ML/artikel.docx
+++ b/foundationResponse/ML/artikel.docx
@@ -261,7 +261,175 @@
         <w:pStyle w:val="Heading1"/>
       </w:pPr>
       <w:r>
+        <w:t>Models used</w:t>
+      </w:r>
+    </w:p>
+    <w:p>
+      <w:r>
+        <w:t>In the following, the performance of three models have been evaluated.</w:t>
+      </w:r>
+      <w:r>
+        <w:t xml:space="preserve"> It should be noted that, for simplicity, the hyperparameters of each </w:t>
+      </w:r>
+      <w:r>
+        <w:t>model have been kept at scikit-learns’ standard settings.</w:t>
+      </w:r>
+    </w:p>
+    <w:p/>
+    <w:p>
+      <w:r>
+        <w:t xml:space="preserve">Models tested are linear regression, </w:t>
+      </w:r>
+      <w:r>
+        <w:t xml:space="preserve">random forest and polynomial regression. As we do </w:t>
+      </w:r>
+      <w:r>
+        <w:t>expect the settlements to have a somewhat linear correlation to the features, we do expect both linear and polynomial regression to perform pretty well. The random forest model</w:t>
+      </w:r>
+      <w:r>
+        <w:t xml:space="preserve"> has been added as a reference, however we do expect it to perform quite well in general.</w:t>
+      </w:r>
+    </w:p>
+    <w:p>
+      <w:pPr>
+        <w:pStyle w:val="Heading1"/>
+      </w:pPr>
+      <w:r>
+        <w:t>Brief explanation of the models</w:t>
+      </w:r>
+    </w:p>
+    <w:p>
+      <w:pPr>
+        <w:pStyle w:val="Heading2"/>
+      </w:pPr>
+      <w:r>
+        <w:t>Linear regression</w:t>
+      </w:r>
+    </w:p>
+    <w:p>
+      <w:r>
+        <w:t>Heps</w:t>
+      </w:r>
+    </w:p>
+    <w:p>
+      <w:pPr>
+        <w:pStyle w:val="Heading2"/>
+      </w:pPr>
+      <w:r>
+        <w:t>Polynomial regression</w:t>
+      </w:r>
+    </w:p>
+    <w:p>
+      <w:r>
+        <w:t>Tjep</w:t>
+      </w:r>
+    </w:p>
+    <w:p>
+      <w:pPr>
+        <w:pStyle w:val="Heading2"/>
+      </w:pPr>
+      <w:r>
+        <w:t>Random forest</w:t>
+      </w:r>
+    </w:p>
+    <w:p>
+      <w:r>
+        <w:t>Tjop</w:t>
+      </w:r>
+    </w:p>
+    <w:p>
+      <w:pPr>
+        <w:pStyle w:val="Heading1"/>
+      </w:pPr>
+      <w:r>
         <w:t>Results</w:t>
+      </w:r>
+    </w:p>
+    <w:p>
+      <w:r>
+        <w:t xml:space="preserve">A result with </w:t>
+      </w:r>
+      <w:r>
+        <w:t xml:space="preserve">models trained on all features as </w:t>
+      </w:r>
+      <w:r>
+        <w:t>defined</w:t>
+      </w:r>
+      <w:r>
+        <w:t xml:space="preserve"> in Plaxis.</w:t>
+      </w:r>
+    </w:p>
+    <w:p>
+      <w:r>
+        <w:rPr>
+          <w:noProof/>
+          <w14:ligatures w14:val="standardContextual"/>
+        </w:rPr>
+        <w:drawing>
+          <wp:inline distT="0" distB="0" distL="0" distR="0" wp14:anchorId="432BF009" wp14:editId="4951DDCC">
+            <wp:extent cx="4025900" cy="2068325"/>
+            <wp:effectExtent l="0" t="0" r="0" b="8255"/>
+            <wp:docPr id="796220737" name="Picture 1"/>
+            <wp:cNvGraphicFramePr>
+              <a:graphicFrameLocks xmlns:a="http://schemas.openxmlformats.org/drawingml/2006/main" noChangeAspect="1"/>
+            </wp:cNvGraphicFramePr>
+            <a:graphic xmlns:a="http://schemas.openxmlformats.org/drawingml/2006/main">
+              <a:graphicData uri="http://schemas.openxmlformats.org/drawingml/2006/picture">
+                <pic:pic xmlns:pic="http://schemas.openxmlformats.org/drawingml/2006/picture">
+                  <pic:nvPicPr>
+                    <pic:cNvPr id="796220737" name=""/>
+                    <pic:cNvPicPr/>
+                  </pic:nvPicPr>
+                  <pic:blipFill>
+                    <a:blip r:embed="rId12"/>
+                    <a:stretch>
+                      <a:fillRect/>
+                    </a:stretch>
+                  </pic:blipFill>
+                  <pic:spPr>
+                    <a:xfrm>
+                      <a:off x="0" y="0"/>
+                      <a:ext cx="4028134" cy="2069473"/>
+                    </a:xfrm>
+                    <a:prstGeom prst="rect">
+                      <a:avLst/>
+                    </a:prstGeom>
+                  </pic:spPr>
+                </pic:pic>
+              </a:graphicData>
+            </a:graphic>
+          </wp:inline>
+        </w:drawing>
+      </w:r>
+    </w:p>
+    <w:p/>
+    <w:p>
+      <w:r>
+        <w:t>With E-modulus inversed</w:t>
+      </w:r>
+      <w:r>
+        <w:t>. That is, because the settlements are not linearly dependent on the E-modulus</w:t>
+      </w:r>
+      <w:r>
+        <w:t>.</w:t>
+      </w:r>
+      <w:r>
+        <w:t xml:space="preserve"> S=sigma/E. S is </w:t>
+      </w:r>
+      <w:r>
+        <w:t>however linearly dependent on E inversed.</w:t>
+      </w:r>
+      <w:r>
+        <w:t xml:space="preserve"> Therefore, to better capture the dependency of settlements with a linear regression, we could </w:t>
+      </w:r>
+      <w:r>
+        <w:t>apply the feature E inversed instead of E for each layer.</w:t>
+      </w:r>
+      <w:r>
+        <w:t xml:space="preserve"> This gives a significantly better </w:t>
+      </w:r>
+      <w:r>
+        <w:t>result than out first calculation.</w:t>
       </w:r>
     </w:p>
     <w:p>
@@ -275,8 +443,8 @@
           <w14:ligatures w14:val="standardContextual"/>
         </w:rPr>
         <w:drawing>
-          <wp:inline distT="0" distB="0" distL="0" distR="0" wp14:anchorId="50247961" wp14:editId="44162F7C">
-            <wp:extent cx="6047740" cy="3107055"/>
+          <wp:inline distT="0" distB="0" distL="0" distR="0" wp14:anchorId="50247961" wp14:editId="4F3D1A80">
+            <wp:extent cx="4311650" cy="2215131"/>
             <wp:effectExtent l="0" t="0" r="0" b="0"/>
             <wp:docPr id="744775301" name="Picture 1"/>
             <wp:cNvGraphicFramePr>
@@ -290,7 +458,7 @@
                     <pic:cNvPicPr/>
                   </pic:nvPicPr>
                   <pic:blipFill>
-                    <a:blip r:embed="rId12"/>
+                    <a:blip r:embed="rId13"/>
                     <a:stretch>
                       <a:fillRect/>
                     </a:stretch>
@@ -298,7 +466,238 @@
                   <pic:spPr>
                     <a:xfrm>
                       <a:off x="0" y="0"/>
-                      <a:ext cx="6047740" cy="3107055"/>
+                      <a:ext cx="4314149" cy="2216415"/>
+                    </a:xfrm>
+                    <a:prstGeom prst="rect">
+                      <a:avLst/>
+                    </a:prstGeom>
+                  </pic:spPr>
+                </pic:pic>
+              </a:graphicData>
+            </a:graphic>
+          </wp:inline>
+        </w:drawing>
+      </w:r>
+    </w:p>
+    <w:p>
+      <w:pPr>
+        <w:spacing w:after="160" w:line="259" w:lineRule="auto"/>
+        <w:ind w:left="360"/>
+      </w:pPr>
+      <w:r>
+        <w:t xml:space="preserve">It is known that foundation size has a significant impact on the </w:t>
+      </w:r>
+      <w:r>
+        <w:t xml:space="preserve">subgrade layers that are activated. However, in this model, we are fitting all layers </w:t>
+      </w:r>
+      <w:r>
+        <w:t xml:space="preserve">with one coefficient independent on foundation size. As the change of foundation size has the biggest influence on small foundations, it can be seen that </w:t>
+      </w:r>
+      <w:r>
+        <w:t xml:space="preserve">our model are significantly off for the smallest foundation sizes (leading to the smallest settlements). As the model has been fitted on all calculations, the </w:t>
+      </w:r>
+      <w:r>
+        <w:t>results with smallest and largest foundation sizes are expected to be most off the test result.</w:t>
+      </w:r>
+    </w:p>
+    <w:p>
+      <w:pPr>
+        <w:spacing w:after="160" w:line="259" w:lineRule="auto"/>
+        <w:ind w:left="360"/>
+      </w:pPr>
+      <w:r>
+        <w:t xml:space="preserve">This effect, however can to some extend be captured by adding </w:t>
+      </w:r>
+      <w:r>
+        <w:t xml:space="preserve">one new feature per soil layer, which is the soil layer inverse stiffness multiplied by foundation size. This way, it allows the model to </w:t>
+      </w:r>
+      <w:r>
+        <w:t>adjust the foundation size’ influence on the soil la</w:t>
+      </w:r>
+      <w:r>
+        <w:t>yer coefficient – however only with a first degree.</w:t>
+      </w:r>
+      <w:r>
+        <w:t xml:space="preserve"> </w:t>
+      </w:r>
+    </w:p>
+    <w:p>
+      <w:pPr>
+        <w:spacing w:after="160" w:line="259" w:lineRule="auto"/>
+        <w:ind w:left="360"/>
+      </w:pPr>
+      <w:r>
+        <w:rPr>
+          <w:noProof/>
+          <w14:ligatures w14:val="standardContextual"/>
+        </w:rPr>
+        <w:drawing>
+          <wp:inline distT="0" distB="0" distL="0" distR="0" wp14:anchorId="4E5505B2" wp14:editId="288ACA1B">
+            <wp:extent cx="3562536" cy="1847850"/>
+            <wp:effectExtent l="0" t="0" r="0" b="0"/>
+            <wp:docPr id="1743235431" name="Picture 1"/>
+            <wp:cNvGraphicFramePr>
+              <a:graphicFrameLocks xmlns:a="http://schemas.openxmlformats.org/drawingml/2006/main" noChangeAspect="1"/>
+            </wp:cNvGraphicFramePr>
+            <a:graphic xmlns:a="http://schemas.openxmlformats.org/drawingml/2006/main">
+              <a:graphicData uri="http://schemas.openxmlformats.org/drawingml/2006/picture">
+                <pic:pic xmlns:pic="http://schemas.openxmlformats.org/drawingml/2006/picture">
+                  <pic:nvPicPr>
+                    <pic:cNvPr id="1743235431" name=""/>
+                    <pic:cNvPicPr/>
+                  </pic:nvPicPr>
+                  <pic:blipFill>
+                    <a:blip r:embed="rId14"/>
+                    <a:stretch>
+                      <a:fillRect/>
+                    </a:stretch>
+                  </pic:blipFill>
+                  <pic:spPr>
+                    <a:xfrm>
+                      <a:off x="0" y="0"/>
+                      <a:ext cx="3565236" cy="1849251"/>
+                    </a:xfrm>
+                    <a:prstGeom prst="rect">
+                      <a:avLst/>
+                    </a:prstGeom>
+                  </pic:spPr>
+                </pic:pic>
+              </a:graphicData>
+            </a:graphic>
+          </wp:inline>
+        </w:drawing>
+      </w:r>
+    </w:p>
+    <w:p>
+      <w:pPr>
+        <w:spacing w:after="160" w:line="259" w:lineRule="auto"/>
+        <w:ind w:left="360"/>
+      </w:pPr>
+      <w:r>
+        <w:t>As we can see, the model has a significantly better fit</w:t>
+      </w:r>
+      <w:r>
+        <w:t>.</w:t>
+      </w:r>
+      <w:r>
+        <w:t xml:space="preserve"> Of course</w:t>
+      </w:r>
+      <w:r>
+        <w:t>,</w:t>
+      </w:r>
+      <w:r>
+        <w:t xml:space="preserve"> we are still applying linear </w:t>
+      </w:r>
+      <w:r>
+        <w:t xml:space="preserve">presumptions on the relations in the model. Applying a second degree polynomial regression, we can </w:t>
+      </w:r>
+      <w:r>
+        <w:t>capture smaller non-linearities.</w:t>
+      </w:r>
+    </w:p>
+    <w:p>
+      <w:pPr>
+        <w:spacing w:after="160" w:line="259" w:lineRule="auto"/>
+        <w:ind w:left="360"/>
+      </w:pPr>
+      <w:r>
+        <w:rPr>
+          <w:noProof/>
+          <w14:ligatures w14:val="standardContextual"/>
+        </w:rPr>
+        <w:drawing>
+          <wp:inline distT="0" distB="0" distL="0" distR="0" wp14:anchorId="68DFD48A" wp14:editId="5FB3E28D">
+            <wp:extent cx="3829050" cy="1993326"/>
+            <wp:effectExtent l="0" t="0" r="0" b="6985"/>
+            <wp:docPr id="294849900" name="Picture 1"/>
+            <wp:cNvGraphicFramePr>
+              <a:graphicFrameLocks xmlns:a="http://schemas.openxmlformats.org/drawingml/2006/main" noChangeAspect="1"/>
+            </wp:cNvGraphicFramePr>
+            <a:graphic xmlns:a="http://schemas.openxmlformats.org/drawingml/2006/main">
+              <a:graphicData uri="http://schemas.openxmlformats.org/drawingml/2006/picture">
+                <pic:pic xmlns:pic="http://schemas.openxmlformats.org/drawingml/2006/picture">
+                  <pic:nvPicPr>
+                    <pic:cNvPr id="294849900" name=""/>
+                    <pic:cNvPicPr/>
+                  </pic:nvPicPr>
+                  <pic:blipFill>
+                    <a:blip r:embed="rId15"/>
+                    <a:stretch>
+                      <a:fillRect/>
+                    </a:stretch>
+                  </pic:blipFill>
+                  <pic:spPr>
+                    <a:xfrm>
+                      <a:off x="0" y="0"/>
+                      <a:ext cx="3833000" cy="1995382"/>
+                    </a:xfrm>
+                    <a:prstGeom prst="rect">
+                      <a:avLst/>
+                    </a:prstGeom>
+                  </pic:spPr>
+                </pic:pic>
+              </a:graphicData>
+            </a:graphic>
+          </wp:inline>
+        </w:drawing>
+      </w:r>
+    </w:p>
+    <w:p>
+      <w:pPr>
+        <w:spacing w:after="160" w:line="259" w:lineRule="auto"/>
+        <w:ind w:left="360"/>
+      </w:pPr>
+      <w:r>
+        <w:t xml:space="preserve">Looking at the feature coefficients of each soil layer, it can here be seen that soil layer 0 has the highest </w:t>
+      </w:r>
+      <w:r>
+        <w:t xml:space="preserve">coefficient, and that soil layer 0 with foundation interaction is not as high. That is because soil layer 0 always have a significant impact on the settlements. Therefore, the sole soil layer coefficient is higher with a lower </w:t>
+      </w:r>
+      <w:r>
+        <w:t xml:space="preserve">influence of foundation size. </w:t>
+      </w:r>
+      <w:r>
+        <w:t>Looking at soil layer 3, however, it has a quite smaller effect on itself, but as the foundation sizes increases, the impact is rising.</w:t>
+      </w:r>
+      <w:r>
+        <w:t xml:space="preserve"> As we go further down the soil layers, both the soil layer itself, and the foundation interaction coefficient decreases, as we expect that the influence on the soil layer decreases in general as we get down in the deeper layers.</w:t>
+      </w:r>
+    </w:p>
+    <w:p>
+      <w:pPr>
+        <w:spacing w:after="160" w:line="259" w:lineRule="auto"/>
+        <w:ind w:left="360"/>
+      </w:pPr>
+      <w:r>
+        <w:rPr>
+          <w:noProof/>
+          <w14:ligatures w14:val="standardContextual"/>
+        </w:rPr>
+        <w:drawing>
+          <wp:inline distT="0" distB="0" distL="0" distR="0" wp14:anchorId="53FE9272" wp14:editId="458386EA">
+            <wp:extent cx="6047740" cy="2677795"/>
+            <wp:effectExtent l="0" t="0" r="0" b="8255"/>
+            <wp:docPr id="1322374960" name="Picture 1"/>
+            <wp:cNvGraphicFramePr>
+              <a:graphicFrameLocks xmlns:a="http://schemas.openxmlformats.org/drawingml/2006/main" noChangeAspect="1"/>
+            </wp:cNvGraphicFramePr>
+            <a:graphic xmlns:a="http://schemas.openxmlformats.org/drawingml/2006/main">
+              <a:graphicData uri="http://schemas.openxmlformats.org/drawingml/2006/picture">
+                <pic:pic xmlns:pic="http://schemas.openxmlformats.org/drawingml/2006/picture">
+                  <pic:nvPicPr>
+                    <pic:cNvPr id="1322374960" name=""/>
+                    <pic:cNvPicPr/>
+                  </pic:nvPicPr>
+                  <pic:blipFill>
+                    <a:blip r:embed="rId16"/>
+                    <a:stretch>
+                      <a:fillRect/>
+                    </a:stretch>
+                  </pic:blipFill>
+                  <pic:spPr>
+                    <a:xfrm>
+                      <a:off x="0" y="0"/>
+                      <a:ext cx="6047740" cy="2677795"/>
                     </a:xfrm>
                     <a:prstGeom prst="rect">
                       <a:avLst/>
@@ -329,6 +728,7 @@
           <w:noProof/>
           <w14:ligatures w14:val="standardContextual"/>
         </w:rPr>
+        <w:lastRenderedPageBreak/>
         <w:drawing>
           <wp:inline distT="0" distB="0" distL="0" distR="0" wp14:anchorId="28AF2671" wp14:editId="5DE6487B">
             <wp:extent cx="5126990" cy="2563495"/>
@@ -345,7 +745,7 @@
                     <pic:cNvPicPr/>
                   </pic:nvPicPr>
                   <pic:blipFill>
-                    <a:blip r:embed="rId13"/>
+                    <a:blip r:embed="rId17"/>
                     <a:stretch>
                       <a:fillRect/>
                     </a:stretch>
@@ -392,7 +792,7 @@
                     <pic:cNvPicPr/>
                   </pic:nvPicPr>
                   <pic:blipFill>
-                    <a:blip r:embed="rId14"/>
+                    <a:blip r:embed="rId18"/>
                     <a:stretch>
                       <a:fillRect/>
                     </a:stretch>
@@ -420,12 +820,12 @@
       </w:pPr>
     </w:p>
     <w:sectPr>
-      <w:headerReference w:type="even" r:id="rId15"/>
-      <w:headerReference w:type="default" r:id="rId16"/>
-      <w:footerReference w:type="even" r:id="rId17"/>
-      <w:footerReference w:type="default" r:id="rId18"/>
-      <w:headerReference w:type="first" r:id="rId19"/>
-      <w:footerReference w:type="first" r:id="rId20"/>
+      <w:headerReference w:type="even" r:id="rId19"/>
+      <w:headerReference w:type="default" r:id="rId20"/>
+      <w:footerReference w:type="even" r:id="rId21"/>
+      <w:footerReference w:type="default" r:id="rId22"/>
+      <w:headerReference w:type="first" r:id="rId23"/>
+      <w:footerReference w:type="first" r:id="rId24"/>
       <w:pgSz w:w="11906" w:h="16838" w:code="9"/>
       <w:pgMar w:top="1984" w:right="1191" w:bottom="1814" w:left="1191" w:header="850" w:footer="680" w:gutter="0"/>
       <w:cols w:space="708"/>
@@ -553,8 +953,7 @@
               <v:stroke joinstyle="miter"/>
               <v:path gradientshapeok="t" o:connecttype="rect"/>
             </v:shapetype>
-            <v:shape id="Text Box 2" o:spid="_x0000_s1026" type="#_x0000_t202" alt="Confidential" style="position:absolute;margin-left:0;margin-top:0;width:34.95pt;height:34.95pt;z-index:251665920;visibility:visible;mso-wrap-style:none;mso-wrap-distance-left:0;mso-wrap-distance-top:0;mso-wrap-distance-right:0;mso-wrap-distance-bottom:0;mso-position-horizontal:center;mso-position-horizontal-relative:page;mso-position-vertical:bottom;mso-position-vertical-relative:page;v-text-anchor:bottom" o:gfxdata="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" filled="f" stroked="f">
-              <v:fill o:detectmouseclick="t"/>
+            <v:shape id="Text Box 2" o:spid="_x0000_s1026" type="#_x0000_t202" alt="Confidential" style="position:absolute;margin-left:0;margin-top:0;width:34.95pt;height:34.95pt;z-index:251665920;visibility:visible;mso-wrap-style:none;mso-wrap-distance-left:0;mso-wrap-distance-top:0;mso-wrap-distance-right:0;mso-wrap-distance-bottom:0;mso-position-horizontal:center;mso-position-horizontal-relative:page;mso-position-vertical:bottom;mso-position-vertical-relative:page;v-text-anchor:bottom" o:gfxdata="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" filled="f" stroked="f">
               <v:textbox style="mso-fit-shape-to-text:t" inset="0,0,0,15pt">
                 <w:txbxContent>
                   <w:p>
@@ -682,8 +1081,7 @@
               <v:stroke joinstyle="miter"/>
               <v:path gradientshapeok="t" o:connecttype="rect"/>
             </v:shapetype>
-            <v:shape id="Text Box 3" o:spid="_x0000_s1027" type="#_x0000_t202" alt="Confidential" style="position:absolute;margin-left:0;margin-top:0;width:34.95pt;height:34.95pt;z-index:251666944;visibility:visible;mso-wrap-style:none;mso-wrap-distance-left:0;mso-wrap-distance-top:0;mso-wrap-distance-right:0;mso-wrap-distance-bottom:0;mso-position-horizontal:center;mso-position-horizontal-relative:page;mso-position-vertical:bottom;mso-position-vertical-relative:page;v-text-anchor:bottom" o:gfxdata="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" filled="f" stroked="f">
-              <v:fill o:detectmouseclick="t"/>
+            <v:shape id="Text Box 3" o:spid="_x0000_s1027" type="#_x0000_t202" alt="Confidential" style="position:absolute;margin-left:0;margin-top:0;width:34.95pt;height:34.95pt;z-index:251666944;visibility:visible;mso-wrap-style:none;mso-wrap-distance-left:0;mso-wrap-distance-top:0;mso-wrap-distance-right:0;mso-wrap-distance-bottom:0;mso-position-horizontal:center;mso-position-horizontal-relative:page;mso-position-vertical:bottom;mso-position-vertical-relative:page;v-text-anchor:bottom" o:gfxdata="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" filled="f" stroked="f">
               <v:textbox style="mso-fit-shape-to-text:t" inset="0,0,0,15pt">
                 <w:txbxContent>
                   <w:p>
@@ -808,7 +1206,7 @@
                             <w:rPr>
                               <w:noProof/>
                             </w:rPr>
-                            <w:t>2</w:t>
+                            <w:t>5</w:t>
                           </w:r>
                           <w:r>
                             <w:fldChar w:fldCharType="end"/>
@@ -841,7 +1239,7 @@
         </mc:Choice>
         <mc:Fallback>
           <w:pict>
-            <v:shape w14:anchorId="3CF522CC" id="PageNumber" o:spid="_x0000_s1028" type="#_x0000_t202" style="position:absolute;margin-left:118.05pt;margin-top:0;width:169.25pt;height:97.5pt;z-index:-251655680;visibility:hidden;mso-wrap-style:square;mso-width-percent:0;mso-height-percent:0;mso-wrap-distance-left:9pt;mso-wrap-distance-top:0;mso-wrap-distance-right:9pt;mso-wrap-distance-bottom:0;mso-position-horizontal:right;mso-position-horizontal-relative:right-margin-area;mso-position-vertical:bottom;mso-position-vertical-relative:page;mso-width-percent:0;mso-height-percent:0;mso-width-relative:margin;mso-height-relative:margin;v-text-anchor:bottom" o:gfxdata="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" filled="f" fillcolor="white [3201]" stroked="f" strokeweight=".5pt">
+            <v:shape w14:anchorId="3CF522CC" id="PageNumber" o:spid="_x0000_s1028" type="#_x0000_t202" style="position:absolute;margin-left:118.05pt;margin-top:0;width:169.25pt;height:97.5pt;z-index:-251655680;visibility:hidden;mso-wrap-style:square;mso-width-percent:0;mso-height-percent:0;mso-wrap-distance-left:9pt;mso-wrap-distance-top:0;mso-wrap-distance-right:9pt;mso-wrap-distance-bottom:0;mso-position-horizontal:right;mso-position-horizontal-relative:right-margin-area;mso-position-vertical:bottom;mso-position-vertical-relative:page;mso-width-percent:0;mso-height-percent:0;mso-width-relative:margin;mso-height-relative:margin;v-text-anchor:bottom" o:gfxdata="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" filled="f" fillcolor="white [3201]" stroked="f" strokeweight=".5pt">
               <v:textbox inset="0,0,0,30mm">
                 <w:txbxContent>
                   <w:p>
@@ -885,7 +1283,7 @@
                       <w:rPr>
                         <w:noProof/>
                       </w:rPr>
-                      <w:t>2</w:t>
+                      <w:t>5</w:t>
                     </w:r>
                     <w:r>
                       <w:fldChar w:fldCharType="end"/>
@@ -1116,7 +1514,7 @@
         </mc:Choice>
         <mc:Fallback>
           <w:pict>
-            <v:shape w14:anchorId="1CD5D635" id="Company Info" o:spid="_x0000_s1029" type="#_x0000_t202" style="position:absolute;margin-left:0;margin-top:0;width:477.05pt;height:63.8pt;z-index:251659776;visibility:hidden;mso-wrap-style:square;mso-width-percent:0;mso-height-percent:0;mso-wrap-distance-left:9pt;mso-wrap-distance-top:0;mso-wrap-distance-right:9pt;mso-wrap-distance-bottom:0;mso-position-horizontal:left;mso-position-horizontal-relative:margin;mso-position-vertical:bottom;mso-position-vertical-relative:page;mso-width-percent:0;mso-height-percent:0;mso-width-relative:page;mso-height-relative:page;v-text-anchor:top" o:gfxdata="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" filled="f" fillcolor="white [3201]" stroked="f" strokeweight=".5pt">
+            <v:shape w14:anchorId="1CD5D635" id="Company Info" o:spid="_x0000_s1029" type="#_x0000_t202" style="position:absolute;margin-left:0;margin-top:0;width:477.05pt;height:63.8pt;z-index:251659776;visibility:hidden;mso-wrap-style:square;mso-width-percent:0;mso-height-percent:0;mso-wrap-distance-left:9pt;mso-wrap-distance-top:0;mso-wrap-distance-right:9pt;mso-wrap-distance-bottom:0;mso-position-horizontal:left;mso-position-horizontal-relative:margin;mso-position-vertical:bottom;mso-position-vertical-relative:page;mso-width-percent:0;mso-height-percent:0;mso-width-relative:page;mso-height-relative:page;v-text-anchor:top" o:gfxdata="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" filled="f" fillcolor="white [3201]" stroked="f" strokeweight=".5pt">
               <v:textbox inset="0,0,0,12mm">
                 <w:txbxContent>
                   <w:tbl>
@@ -1617,7 +2015,7 @@
         </mc:Choice>
         <mc:Fallback>
           <w:pict>
-            <v:shape w14:anchorId="305C00AA" id="FileName" o:spid="_x0000_s1030" type="#_x0000_t202" style="position:absolute;margin-left:0;margin-top:0;width:345.75pt;height:42.25pt;z-index:251658752;visibility:visible;mso-wrap-style:square;mso-width-percent:0;mso-height-percent:0;mso-wrap-distance-left:9pt;mso-wrap-distance-top:0;mso-wrap-distance-right:9pt;mso-wrap-distance-bottom:0;mso-position-horizontal:left;mso-position-horizontal-relative:margin;mso-position-vertical:bottom;mso-position-vertical-relative:page;mso-width-percent:0;mso-height-percent:0;mso-width-relative:page;mso-height-relative:page;v-text-anchor:top" o:gfxdata="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" filled="f" fillcolor="white [3201]" stroked="f" strokeweight=".5pt">
+            <v:shape w14:anchorId="305C00AA" id="FileName" o:spid="_x0000_s1030" type="#_x0000_t202" style="position:absolute;margin-left:0;margin-top:0;width:345.75pt;height:42.25pt;z-index:251658752;visibility:visible;mso-wrap-style:square;mso-width-percent:0;mso-height-percent:0;mso-wrap-distance-left:9pt;mso-wrap-distance-top:0;mso-wrap-distance-right:9pt;mso-wrap-distance-bottom:0;mso-position-horizontal:left;mso-position-horizontal-relative:margin;mso-position-vertical:bottom;mso-position-vertical-relative:page;mso-width-percent:0;mso-height-percent:0;mso-width-relative:page;mso-height-relative:page;v-text-anchor:top" o:gfxdata="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" filled="f" fillcolor="white [3201]" stroked="f" strokeweight=".5pt">
               <v:textbox inset="0,0,0,0">
                 <w:txbxContent>
                   <w:tbl>
@@ -1820,8 +2218,7 @@
               <v:stroke joinstyle="miter"/>
               <v:path gradientshapeok="t" o:connecttype="rect"/>
             </v:shapetype>
-            <v:shape id="Text Box 1" o:spid="_x0000_s1031" type="#_x0000_t202" alt="Confidential" style="position:absolute;margin-left:0;margin-top:0;width:34.95pt;height:34.95pt;z-index:251664896;visibility:visible;mso-wrap-style:none;mso-wrap-distance-left:0;mso-wrap-distance-top:0;mso-wrap-distance-right:0;mso-wrap-distance-bottom:0;mso-position-horizontal:center;mso-position-horizontal-relative:page;mso-position-vertical:bottom;mso-position-vertical-relative:page;v-text-anchor:bottom" o:gfxdata="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" filled="f" stroked="f">
-              <v:fill o:detectmouseclick="t"/>
+            <v:shape id="Text Box 1" o:spid="_x0000_s1031" type="#_x0000_t202" alt="Confidential" style="position:absolute;margin-left:0;margin-top:0;width:34.95pt;height:34.95pt;z-index:251664896;visibility:visible;mso-wrap-style:none;mso-wrap-distance-left:0;mso-wrap-distance-top:0;mso-wrap-distance-right:0;mso-wrap-distance-bottom:0;mso-position-horizontal:center;mso-position-horizontal-relative:page;mso-position-vertical:bottom;mso-position-vertical-relative:page;v-text-anchor:bottom" o:gfxdata="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" filled="f" stroked="f">
               <v:textbox style="mso-fit-shape-to-text:t" inset="0,0,0,15pt">
                 <w:txbxContent>
                   <w:p>
@@ -1946,7 +2343,7 @@
                             <w:rPr>
                               <w:noProof/>
                             </w:rPr>
-                            <w:t>2</w:t>
+                            <w:t>5</w:t>
                           </w:r>
                           <w:r>
                             <w:fldChar w:fldCharType="end"/>
@@ -1979,7 +2376,7 @@
         </mc:Choice>
         <mc:Fallback>
           <w:pict>
-            <v:shape w14:anchorId="239B3444" id="_x0000_s1032" type="#_x0000_t202" style="position:absolute;margin-left:118.05pt;margin-top:0;width:169.25pt;height:97.5pt;z-index:-251658752;visibility:hidden;mso-wrap-style:square;mso-width-percent:0;mso-height-percent:0;mso-wrap-distance-left:9pt;mso-wrap-distance-top:0;mso-wrap-distance-right:9pt;mso-wrap-distance-bottom:0;mso-position-horizontal:right;mso-position-horizontal-relative:right-margin-area;mso-position-vertical:bottom;mso-position-vertical-relative:page;mso-width-percent:0;mso-height-percent:0;mso-width-relative:margin;mso-height-relative:margin;v-text-anchor:bottom" o:gfxdata="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" filled="f" fillcolor="white [3201]" stroked="f" strokeweight=".5pt">
+            <v:shape w14:anchorId="239B3444" id="_x0000_s1032" type="#_x0000_t202" style="position:absolute;margin-left:118.05pt;margin-top:0;width:169.25pt;height:97.5pt;z-index:-251658752;visibility:hidden;mso-wrap-style:square;mso-width-percent:0;mso-height-percent:0;mso-wrap-distance-left:9pt;mso-wrap-distance-top:0;mso-wrap-distance-right:9pt;mso-wrap-distance-bottom:0;mso-position-horizontal:right;mso-position-horizontal-relative:right-margin-area;mso-position-vertical:bottom;mso-position-vertical-relative:page;mso-width-percent:0;mso-height-percent:0;mso-width-relative:margin;mso-height-relative:margin;v-text-anchor:bottom" o:gfxdata="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" filled="f" fillcolor="white [3201]" stroked="f" strokeweight=".5pt">
               <v:textbox inset="0,0,0,30mm">
                 <w:txbxContent>
                   <w:p>
@@ -2023,7 +2420,7 @@
                       <w:rPr>
                         <w:noProof/>
                       </w:rPr>
-                      <w:t>2</w:t>
+                      <w:t>5</w:t>
                     </w:r>
                     <w:r>
                       <w:fldChar w:fldCharType="end"/>
@@ -2246,7 +2643,7 @@
         </mc:Choice>
         <mc:Fallback>
           <w:pict>
-            <v:shape w14:anchorId="309BB394" id="_x0000_s1033" type="#_x0000_t202" style="position:absolute;margin-left:0;margin-top:0;width:477.05pt;height:63.8pt;z-index:251656704;visibility:hidden;mso-wrap-style:square;mso-width-percent:0;mso-height-percent:0;mso-wrap-distance-left:9pt;mso-wrap-distance-top:0;mso-wrap-distance-right:9pt;mso-wrap-distance-bottom:0;mso-position-horizontal:left;mso-position-horizontal-relative:margin;mso-position-vertical:bottom;mso-position-vertical-relative:page;mso-width-percent:0;mso-height-percent:0;mso-width-relative:page;mso-height-relative:page;v-text-anchor:top" o:gfxdata="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" filled="f" fillcolor="white [3201]" stroked="f" strokeweight=".5pt">
+            <v:shape w14:anchorId="309BB394" id="_x0000_s1033" type="#_x0000_t202" style="position:absolute;margin-left:0;margin-top:0;width:477.05pt;height:63.8pt;z-index:251656704;visibility:hidden;mso-wrap-style:square;mso-width-percent:0;mso-height-percent:0;mso-wrap-distance-left:9pt;mso-wrap-distance-top:0;mso-wrap-distance-right:9pt;mso-wrap-distance-bottom:0;mso-position-horizontal:left;mso-position-horizontal-relative:margin;mso-position-vertical:bottom;mso-position-vertical-relative:page;mso-width-percent:0;mso-height-percent:0;mso-width-relative:page;mso-height-relative:page;v-text-anchor:top" o:gfxdata="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" filled="f" fillcolor="white [3201]" stroked="f" strokeweight=".5pt">
               <v:textbox inset="0,0,0,12mm">
                 <w:txbxContent>
                   <w:tbl>
@@ -2741,7 +3138,7 @@
         </mc:Choice>
         <mc:Fallback>
           <w:pict>
-            <v:shape w14:anchorId="52D592EC" id="_x0000_s1034" type="#_x0000_t202" style="position:absolute;margin-left:0;margin-top:0;width:345.75pt;height:42.25pt;z-index:251653632;visibility:visible;mso-wrap-style:square;mso-width-percent:0;mso-height-percent:0;mso-wrap-distance-left:9pt;mso-wrap-distance-top:0;mso-wrap-distance-right:9pt;mso-wrap-distance-bottom:0;mso-position-horizontal:left;mso-position-horizontal-relative:margin;mso-position-vertical:bottom;mso-position-vertical-relative:page;mso-width-percent:0;mso-height-percent:0;mso-width-relative:page;mso-height-relative:page;v-text-anchor:top" o:gfxdata="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" filled="f" fillcolor="white [3201]" stroked="f" strokeweight=".5pt">
+            <v:shape w14:anchorId="52D592EC" id="_x0000_s1034" type="#_x0000_t202" style="position:absolute;margin-left:0;margin-top:0;width:345.75pt;height:42.25pt;z-index:251653632;visibility:visible;mso-wrap-style:square;mso-width-percent:0;mso-height-percent:0;mso-wrap-distance-left:9pt;mso-wrap-distance-top:0;mso-wrap-distance-right:9pt;mso-wrap-distance-bottom:0;mso-position-horizontal:left;mso-position-horizontal-relative:margin;mso-position-vertical:bottom;mso-position-vertical-relative:page;mso-width-percent:0;mso-height-percent:0;mso-width-relative:page;mso-height-relative:page;v-text-anchor:top" o:gfxdata="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" filled="f" fillcolor="white [3201]" stroked="f" strokeweight=".5pt">
               <v:textbox inset="0,0,0,0">
                 <w:txbxContent>
                   <w:tbl>
@@ -32444,10 +32841,6 @@
 </file>
 
 <file path=customXml/item1.xml><?xml version="1.0" encoding="utf-8"?>
-<TemplafyFormConfiguration><![CDATA[{"formFields":[{"distinct":false,"hideIfNoUserInteractionRequired":false,"required":false,"defaultValue":"Exclude","autoSelectFirstOption":false,"shareValue":true,"type":"dropDown","dataSourceName":"Filename","dataSourceFieldName":"Filename","name":"FilePath","label":"File Path"}],"formDataEntries":[{"name":"FilePath","value":"bU6CliS5PQ96wPysEIuDxM9wxSC5U6AtqAVekLmyXrY="}]}]]></TemplafyFormConfiguration>
-</file>
-
-<file path=customXml/item2.xml><?xml version="1.0" encoding="utf-8"?>
 <?mso-contentType ?>
 <FormTemplates xmlns="http://schemas.microsoft.com/sharepoint/v3/contenttype/forms">
   <Display>DocumentLibraryForm</Display>
@@ -32456,7 +32849,26 @@
 </FormTemplates>
 </file>
 
+<file path=customXml/item2.xml><?xml version="1.0" encoding="utf-8"?>
+<TemplafyFormConfiguration><![CDATA[{"formFields":[{"distinct":false,"hideIfNoUserInteractionRequired":false,"required":false,"defaultValue":"Exclude","autoSelectFirstOption":false,"shareValue":true,"type":"dropDown","dataSourceName":"Filename","dataSourceFieldName":"Filename","name":"FilePath","label":"File Path"}],"formDataEntries":[{"name":"FilePath","value":"bU6CliS5PQ96wPysEIuDxM9wxSC5U6AtqAVekLmyXrY="}]}]]></TemplafyFormConfiguration>
+</file>
+
 <file path=customXml/item3.xml><?xml version="1.0" encoding="utf-8"?>
+<p:properties xmlns:p="http://schemas.microsoft.com/office/2006/metadata/properties" xmlns:xsi="http://www.w3.org/2001/XMLSchema-instance" xmlns:pc="http://schemas.microsoft.com/office/infopath/2007/PartnerControls">
+  <documentManagement>
+    <lcf76f155ced4ddcb4097134ff3c332f xmlns="58ddfe38-f5c0-4a04-b5f4-78727bb2c227">
+      <Terms xmlns="http://schemas.microsoft.com/office/infopath/2007/PartnerControls"/>
+    </lcf76f155ced4ddcb4097134ff3c332f>
+    <TaxCatchAll xmlns="1611cc7e-243d-4120-a4b3-dc62a26f08e1" xsi:nil="true"/>
+  </documentManagement>
+</p:properties>
+</file>
+
+<file path=customXml/item4.xml><?xml version="1.0" encoding="utf-8"?>
+<TemplafyTemplateConfiguration><![CDATA[{"elementsMetadata":[{"elementConfiguration":{"binding":"{{IfElse(Equals(UserProfile.Office.BlankSelection,\"Ramboll\"), \"\", Switch(UserProfile.DocumentLanguage.Language, \"da-DK\", UserProfile.Office.WebLocal, \"en-GB\", UserProfile.Office.WebEnglish, \"en-US\", UserProfile.Office.WebEnglish, \"et-EE\", UserProfile.Office.WebLocal, \"fo-FO\", UserProfile.Office.WebLocal, \"fi-FI\", UserProfile.Office.WebLocal, \"fr-FR\", UserProfile.Office.WebLocal, \"de-DE\", UserProfile.Office.WebLocal, \"it-IT\", UserProfile.Office.WebLocal, \"jp-JP\", UserProfile.Office.WebLocal, \"mi-NZ\", UserProfile.Office.WebLocal, \"nb-NO\", UserProfile.Office.WebLocal, \"nn-NO\", UserProfile.Office.WebLocal, \"pl-PL\", UserProfile.Office.WebLocal, \"ru-RU\", UserProfile.Office.WebLocal, \"es-ES\", UserProfile.Office.WebLocal, \"sv-SE\", UserProfile.Office.WebLocal, \"\"))}}\n\n","promptAiService":false,"visibility":"","removeAndKeepContent":false,"disableUpdates":false,"type":"text"},"type":"richTextContentControl","id":"c26c44d7-e0cc-42cb-9ab5-3de116a412a9"},{"elementConfiguration":{"binding":"{{Switch(UserProfile.DocumentLanguage.Language,\"en-US\", UserProfile.Office.WebEnglish,\"en-GB\", UserProfile.Office.WebLocal,\"de-DE\", UserProfile.Office.WebLocal,\"es-ES\", UserProfile.Office.WebLocal,\"et-EE\", UserProfile.Office.WebLocal,\"fr-FR\", UserProfile.Office.WebLocal,\"fo-FO\", UserProfile.Office.WebLocal,\"it-IT\", UserProfile.Office.WebLocal,\"nb-NO\", UserProfile.Office.WebLocal,\"nn-NO\", UserProfile.Office.WebLocal,\"pl-PL\", UserProfile.Office.WebLocal,\"ru-RU\", UserProfile.Office.WebLocal,\"sv-SE\",\"da-DK\")}}","promptAiService":false,"visibility":"{{IfElse(Equals(UserProfile.Office.BlankSelection,\"Ramboll\"), VisibilityType.Hidden, VisibilityType.Visible)}}","removeAndKeepContent":false,"disableUpdates":false,"type":"text"},"type":"richTextContentControl","id":"9fdccf94-7e6f-4e08-8d71-482fd8f26587"},{"elementConfiguration":{"binding":"{{UserProfile.Office.Footer01HL}}","promptAiService":false,"visibility":"","removeAndKeepContent":false,"disableUpdates":false,"type":"text"},"type":"richTextContentControl","id":"547279a2-7579-4df3-a5d5-21ce48a5e73e"},{"elementConfiguration":{"binding":"{{UserProfile.Office.Footer02HL}}","promptAiService":false,"visibility":"","removeAndKeepContent":false,"disableUpdates":false,"type":"text"},"type":"richTextContentControl","id":"bdcf40c8-5c0e-452d-8d8b-eb335a64aed6"},{"elementConfiguration":{"binding":"{{UserProfile.Office.Footer03HL}}","promptAiService":false,"visibility":"","removeAndKeepContent":false,"disableUpdates":false,"type":"text"},"type":"richTextContentControl","id":"931df24c-ac79-468b-8a3e-1165e55f5a84"},{"elementConfiguration":{"binding":"{{UserProfile.Office.Footer04HL}}","promptAiService":false,"visibility":"","removeAndKeepContent":false,"disableUpdates":false,"type":"text"},"type":"richTextContentControl","id":"e4196632-b0c8-47d0-9389-eb0d825f4c7c"},{"elementConfiguration":{"binding":"{{UserProfile.Office.Footer01HL}}","promptAiService":false,"visibility":"","removeAndKeepContent":false,"disableUpdates":false,"type":"text"},"type":"richTextContentControl","id":"aeed95dd-e91f-400c-936f-0ec785cbbd27"},{"elementConfiguration":{"binding":"{{UserProfile.Office.Footer02HL}}","promptAiService":false,"visibility":"","removeAndKeepContent":false,"disableUpdates":false,"type":"text"},"type":"richTextContentControl","id":"b227a4a7-7995-475a-bc4d-69d442353ac8"},{"elementConfiguration":{"binding":"{{UserProfile.Office.Footer03HL}}","promptAiService":false,"visibility":"","removeAndKeepContent":false,"disableUpdates":false,"type":"text"},"type":"richTextContentControl","id":"293cda17-6e5e-4eaf-b780-4be48460d2f9"},{"elementConfiguration":{"binding":"{{UserProfile.Office.Footer04HL}}","promptAiService":false,"visibility":"","removeAndKeepContent":false,"disableUpdates":false,"type":"text"},"type":"richTextContentControl","id":"49beadd8-b6f8-4f54-b380-b50322dc4b3a"},{"elementConfiguration":{"visibility":"{{IfElse(Equals(UserProfile.Office.BlankSelection,\"Ramboll\"), VisibilityType.Visible, VisibilityType.Hidden)}}","disableUpdates":false,"type":"group"},"type":"richTextContentControl","id":"210aede5-262c-478f-b1a1-91c7d2ea6f90"},{"elementConfiguration":{"binding":"{{Translate(\"DocId\")}}","promptAiService":false,"removeAndKeepContent":false,"disableUpdates":false,"type":"text"},"type":"richTextContentControl","id":"eeded355-65d6-49f6-a0bc-a58f67f3da78"},{"elementConfiguration":{"binding":"{{Translate(\"Version\")}}","promptAiService":false,"removeAndKeepContent":false,"disableUpdates":false,"type":"text"},"type":"richTextContentControl","id":"e165236a-b172-4f8d-b2a9-dff77a8a213a"},{"elementConfiguration":{"visibility":"{{IfElse(Equals(Form.FilePath.Filename, \"Exclude\"), VisibilityType.Hidden, VisibilityType.Visible)}}","disableUpdates":false,"type":"group"},"type":"richTextContentControl","id":"329958b0-1741-4894-b8b3-324d3ad9795c"},{"elementConfiguration":{"visibility":"{{IfElse(Equals(Form.FilePath.Filename, \"Exclude\"), VisibilityType.Hidden, VisibilityType.Visible)}}","disableUpdates":false,"type":"group"},"type":"richTextContentControl","id":"14c1a973-487c-4511-958e-27da217b0d81"},{"elementConfiguration":{"binding":"{{UserProfile.Office.Footer01HL}}","promptAiService":false,"visibility":"","removeAndKeepContent":false,"disableUpdates":false,"type":"text"},"type":"richTextContentControl","id":"22fdcec9-f9b2-4a91-a84f-d0c151f96f5d"},{"elementConfiguration":{"binding":"{{UserProfile.Office.Footer02HL}}","promptAiService":false,"visibility":"","removeAndKeepContent":false,"disableUpdates":false,"type":"text"},"type":"richTextContentControl","id":"a63060ba-9f68-4f61-b1ac-b12492694e50"},{"elementConfiguration":{"binding":"{{UserProfile.Office.Footer03HL}}","promptAiService":false,"visibility":"","removeAndKeepContent":false,"disableUpdates":false,"type":"text"},"type":"richTextContentControl","id":"104dbb02-3954-4cc8-9572-fe519ab0221b"},{"elementConfiguration":{"binding":"{{UserProfile.Office.Footer04HL}}","promptAiService":false,"visibility":"","removeAndKeepContent":false,"disableUpdates":false,"type":"text"},"type":"richTextContentControl","id":"69000ce8-3c32-4b03-a232-9093a912373d"},{"elementConfiguration":{"binding":"{{UserProfile.Office.Footer01HL}}","promptAiService":false,"visibility":"","removeAndKeepContent":false,"disableUpdates":false,"type":"text"},"type":"richTextContentControl","id":"2c04a5d6-62d9-4f8a-b817-48106ada9e44"},{"elementConfiguration":{"binding":"{{UserProfile.Office.Footer02HL}}","promptAiService":false,"visibility":"","removeAndKeepContent":false,"disableUpdates":false,"type":"text"},"type":"richTextContentControl","id":"8690956d-cb04-485d-9c4f-e408bb37343e"},{"elementConfiguration":{"binding":"{{UserProfile.Office.Footer03HL}}","promptAiService":false,"visibility":"","removeAndKeepContent":false,"disableUpdates":false,"type":"text"},"type":"richTextContentControl","id":"7fbe857a-55ef-4e48-89bd-a7429db89a98"},{"elementConfiguration":{"binding":"{{UserProfile.Office.Footer04HL}}","promptAiService":false,"visibility":"","removeAndKeepContent":false,"disableUpdates":false,"type":"text"},"type":"richTextContentControl","id":"2f8784b4-91bc-46b1-afe8-57fd0b2457aa"},{"elementConfiguration":{"visibility":"{{IfElse(Equals(UserProfile.Office.BlankSelection,\"Ramboll\"), VisibilityType.Visible, VisibilityType.Hidden)}}","disableUpdates":false,"type":"group"},"type":"richTextContentControl","id":"215e5aa4-6d66-49b2-b920-3034c61f9503"},{"elementConfiguration":{"binding":"{{Translate(\"DocId\")}}","promptAiService":false,"removeAndKeepContent":false,"disableUpdates":false,"type":"text"},"type":"richTextContentControl","id":"1ced9dfa-ae1a-4431-903f-2ef21d269827"},{"elementConfiguration":{"binding":"{{Translate(\"Version\")}}","promptAiService":false,"removeAndKeepContent":false,"disableUpdates":false,"type":"text"},"type":"richTextContentControl","id":"759b095a-3875-40b7-a873-9395ee8f93ed"},{"elementConfiguration":{"visibility":"{{IfElse(Equals(Form.FilePath.Filename, \"Exclude\"), VisibilityType.Hidden, VisibilityType.Visible)}}","disableUpdates":false,"type":"group"},"type":"richTextContentControl","id":"a135d999-8375-4b17-a27d-1821747c51a1"},{"elementConfiguration":{"visibility":"{{IfElse(Equals(Form.FilePath.Filename, \"Exclude\"), VisibilityType.Hidden, VisibilityType.Visible)}}","disableUpdates":false,"type":"group"},"type":"richTextContentControl","id":"848239b3-2e20-4519-98bc-531a95627ba0"}],"transformationConfigurations":[{"language":"{{DocumentLanguage}}","disableUpdates":false,"type":"proofingLanguage"},{"colorTheme":"{{UserProfile.Office.ColorThemeRef.ColorTheme}}","disableUpdates":false,"originalColorThemeXml":"<a:clrScheme name=\"Office\" xmlns:a=\"http://schemas.openxmlformats.org/drawingml/2006/main\"><a:dk1><a:sysClr val=\"windowText\" lastClr=\"000000\" /></a:dk1><a:lt1><a:sysClr val=\"window\" lastClr=\"FFFFFF\" /></a:lt1><a:dk2><a:srgbClr val=\"44546A\" /></a:dk2><a:lt2><a:srgbClr val=\"E7E6E6\" /></a:lt2><a:accent1><a:srgbClr val=\"4472C4\" /></a:accent1><a:accent2><a:srgbClr val=\"ED7D31\" /></a:accent2><a:accent3><a:srgbClr val=\"A5A5A5\" /></a:accent3><a:accent4><a:srgbClr val=\"FFC000\" /></a:accent4><a:accent5><a:srgbClr val=\"5B9BD5\" /></a:accent5><a:accent6><a:srgbClr val=\"70AD47\" /></a:accent6><a:hlink><a:srgbClr val=\"0563C1\" /></a:hlink><a:folHlink><a:srgbClr val=\"954F72\" /></a:folHlink></a:clrScheme>","type":"colorTheme"},{"topMargin":"{{Switch(UserProfile.Office.BlankSelection,\"Ramboll\",UserProfile.Papersize.TopMargin,\"Henning Larsen\",DataSources.BlankTemplateWord[\"Henning Larsen\"].TopMarginHL,\"Ramboll\")}}","rightMargin":"{{Switch(UserProfile.Office.BlankSelection,\"Ramboll\",UserProfile.Papersize.RightMargin,\"Henning Larsen\",DataSources.BlankTemplateWord[\"Henning Larsen\"].RightMarginHL,\"Ramboll\")}}","bottomMargin":"{{Switch(UserProfile.Office.BlankSelection,\"Ramboll\",UserProfile.Papersize.BottomMargin,\"Henning Larsen\",DataSources.BlankTemplateWord[\"Henning Larsen\"].BottomMarginHL,\"Ramboll\")}}","leftMargin":"{{Switch(UserProfile.Office.BlankSelection,\"Ramboll\",UserProfile.Papersize.LeftMargin,\"Henning Larsen\",DataSources.BlankTemplateWord[\"Henning Larsen\"].LeftMarginHL,\"Ramboll\")}}","gutter":"","gutterPosition":"","orientation":"","paperWidth":"{{UserProfile.Papersize.PaperWidth}}","paperHeight":"{{UserProfile.Papersize.PaperHeight}}","headerFromEdge":"{{UserProfile.Office.BlankWordRef.HeaderFromEdge}}","footerFromEdge":"{{UserProfile.Office.BlankWordRef.FooterFromEdge}}","originalValues":{"topMargin":1440,"rightMargin":1440,"bottomMargin":1440,"leftMargin":1440,"gutter":0,"gutterPosition":"left","orientation":"portrait","paperWidth":11906,"paperHeight":16838,"headerFromEdge":709,"footerFromEdge":708},"disableUpdates":false,"type":"pageSetup"},{"propertyName":"blankWord","propertyValue":"{{UserProfile.Office.BlankWordRef.Name}}","disableUpdates":false,"type":"customDocumentProperty"},{"image":"{{IfElse(Equals(UserProfile.Office.BlankSelection,\"Henning Larsen\"), DataSources.ImageFiles[\"HL_Logo_Boundingbox.emf\"].Image, DataSources.ImageFiles[\"Blank\"].Image)}}","shapeName":"LogoHL_Hide","width":"5.75 cm","height":"","namedSections":"{{NamedSections.All}}","namedPages":"{{NamedPages.All}}","numberedSections":[],"leftOffset":"0 cm","horizontalRelativePosition":"{{HorizontalRelativePosition.RightMargin}}","horizontalAlignment":"{{HorizontalAlignment.Right}}","topOffset":"0 cm","verticalRelativePosition":"{{VerticalRelativePosition.Page}}","verticalAlignment":"{{VerticalAlignment.Top}}","imageTextWrapping":"{{ImageTextWrapping.InFrontOfText}}","rotation":"","color":"","disableUpdates":false,"type":"imageHeader"},{"image":"{{IfElse(Equals(UserProfile.Office.BlankSelection,\"Ramboll\"), DataSources.ImageFiles[\"Ramboll_Logo.emf\"].Image, DataSources.ImageFiles[\"Blank\"].Image)}}","shapeName":"LogoRamboll_Hide","width":"","height":"2 cm","namedSections":"{{NamedSections.All}}","namedPages":"{{NamedPages.All}}","numberedSections":[],"leftOffset":"0 cm","horizontalRelativePosition":"{{HorizontalRelativePosition.Margin}}","horizontalAlignment":"{{HorizontalAlignment.Left}}","topOffset":"1.5 cm","verticalRelativePosition":"{{VerticalRelativePosition.Page}}","verticalAlignment":"","imageTextWrapping":"{{ImageTextWrapping.InFrontOfText}}","rotation":"","color":"","disableUpdates":false,"type":"imageHeader"},{"image":"{{IfElse(Equals(UserProfile.Office.BlankSelection,\"Ramboll\"), DataSources.ImageFiles[StringJoin(\"\", UserProfile.Market.Filename,\"_\", UserProfile.DocumentLanguage.Language, \".emf\")].Image, DataSources.ImageFiles[\"Blank\"].Image)}}","shapeName":"MarketRamboll_Hide","width":"","height":"{{UserProfile.Market.Height}}","namedSections":"{{NamedSections.All}}","namedPages":"{{NamedPages.First}}","numberedSections":[],"leftOffset":"{{UserProfile.Market.LeftOffset}}","horizontalRelativePosition":"{{HorizontalRelativePosition.RightMargin}}","horizontalAlignment":"","topOffset":"{{UserProfile.Market.TopOffset}}","verticalRelativePosition":"{{VerticalRelativePosition.Page}}","verticalAlignment":"","imageTextWrapping":"{{ImageTextWrapping.InFrontOfText}}","rotation":"","color":"","disableUpdates":false,"type":"imageHeader"}],"templateName":"Blank (2)","templateDescription":"","enableDocumentContentUpdater":true,"version":"2.0"}]]></TemplafyTemplateConfiguration>
+</file>
+
+<file path=customXml/item5.xml><?xml version="1.0" encoding="utf-8"?>
 <ct:contentTypeSchema xmlns:ct="http://schemas.microsoft.com/office/2006/metadata/contentType" xmlns:ma="http://schemas.microsoft.com/office/2006/metadata/properties/metaAttributes" ct:_="" ma:_="" ma:contentTypeName="Document" ma:contentTypeID="0x0101003840EAB29BB35348A030DC64CACAEC24" ma:contentTypeVersion="20" ma:contentTypeDescription="Create a new document." ma:contentTypeScope="" ma:versionID="f61063951a510a5877745d749b4f7150">
   <xsd:schema xmlns:xsd="http://www.w3.org/2001/XMLSchema" xmlns:xs="http://www.w3.org/2001/XMLSchema" xmlns:p="http://schemas.microsoft.com/office/2006/metadata/properties" xmlns:ns2="58ddfe38-f5c0-4a04-b5f4-78727bb2c227" xmlns:ns3="5a297e2c-f45d-48ae-8f77-a583791c7a0e" xmlns:ns4="1611cc7e-243d-4120-a4b3-dc62a26f08e1" targetNamespace="http://schemas.microsoft.com/office/2006/metadata/properties" ma:root="true" ma:fieldsID="7854087ac03a9a75f768f46cb45e12a3" ns2:_="" ns3:_="" ns4:_="">
     <xsd:import namespace="58ddfe38-f5c0-4a04-b5f4-78727bb2c227"/>
@@ -32716,28 +33128,7 @@
 </ct:contentTypeSchema>
 </file>
 
-<file path=customXml/item4.xml><?xml version="1.0" encoding="utf-8"?>
-<TemplafyTemplateConfiguration><![CDATA[{"elementsMetadata":[{"elementConfiguration":{"binding":"{{IfElse(Equals(UserProfile.Office.BlankSelection,\"Ramboll\"), \"\", Switch(UserProfile.DocumentLanguage.Language, \"da-DK\", UserProfile.Office.WebLocal, \"en-GB\", UserProfile.Office.WebEnglish, \"en-US\", UserProfile.Office.WebEnglish, \"et-EE\", UserProfile.Office.WebLocal, \"fo-FO\", UserProfile.Office.WebLocal, \"fi-FI\", UserProfile.Office.WebLocal, \"fr-FR\", UserProfile.Office.WebLocal, \"de-DE\", UserProfile.Office.WebLocal, \"it-IT\", UserProfile.Office.WebLocal, \"jp-JP\", UserProfile.Office.WebLocal, \"mi-NZ\", UserProfile.Office.WebLocal, \"nb-NO\", UserProfile.Office.WebLocal, \"nn-NO\", UserProfile.Office.WebLocal, \"pl-PL\", UserProfile.Office.WebLocal, \"ru-RU\", UserProfile.Office.WebLocal, \"es-ES\", UserProfile.Office.WebLocal, \"sv-SE\", UserProfile.Office.WebLocal, \"\"))}}\n\n","promptAiService":false,"visibility":"","removeAndKeepContent":false,"disableUpdates":false,"type":"text"},"type":"richTextContentControl","id":"c26c44d7-e0cc-42cb-9ab5-3de116a412a9"},{"elementConfiguration":{"binding":"{{Switch(UserProfile.DocumentLanguage.Language,\"en-US\", UserProfile.Office.WebEnglish,\"en-GB\", UserProfile.Office.WebLocal,\"de-DE\", UserProfile.Office.WebLocal,\"es-ES\", UserProfile.Office.WebLocal,\"et-EE\", UserProfile.Office.WebLocal,\"fr-FR\", UserProfile.Office.WebLocal,\"fo-FO\", UserProfile.Office.WebLocal,\"it-IT\", UserProfile.Office.WebLocal,\"nb-NO\", UserProfile.Office.WebLocal,\"nn-NO\", UserProfile.Office.WebLocal,\"pl-PL\", UserProfile.Office.WebLocal,\"ru-RU\", UserProfile.Office.WebLocal,\"sv-SE\",\"da-DK\")}}","promptAiService":false,"visibility":"{{IfElse(Equals(UserProfile.Office.BlankSelection,\"Ramboll\"), VisibilityType.Hidden, VisibilityType.Visible)}}","removeAndKeepContent":false,"disableUpdates":false,"type":"text"},"type":"richTextContentControl","id":"9fdccf94-7e6f-4e08-8d71-482fd8f26587"},{"elementConfiguration":{"binding":"{{UserProfile.Office.Footer01HL}}","promptAiService":false,"visibility":"","removeAndKeepContent":false,"disableUpdates":false,"type":"text"},"type":"richTextContentControl","id":"547279a2-7579-4df3-a5d5-21ce48a5e73e"},{"elementConfiguration":{"binding":"{{UserProfile.Office.Footer02HL}}","promptAiService":false,"visibility":"","removeAndKeepContent":false,"disableUpdates":false,"type":"text"},"type":"richTextContentControl","id":"bdcf40c8-5c0e-452d-8d8b-eb335a64aed6"},{"elementConfiguration":{"binding":"{{UserProfile.Office.Footer03HL}}","promptAiService":false,"visibility":"","removeAndKeepContent":false,"disableUpdates":false,"type":"text"},"type":"richTextContentControl","id":"931df24c-ac79-468b-8a3e-1165e55f5a84"},{"elementConfiguration":{"binding":"{{UserProfile.Office.Footer04HL}}","promptAiService":false,"visibility":"","removeAndKeepContent":false,"disableUpdates":false,"type":"text"},"type":"richTextContentControl","id":"e4196632-b0c8-47d0-9389-eb0d825f4c7c"},{"elementConfiguration":{"binding":"{{UserProfile.Office.Footer01HL}}","promptAiService":false,"visibility":"","removeAndKeepContent":false,"disableUpdates":false,"type":"text"},"type":"richTextContentControl","id":"aeed95dd-e91f-400c-936f-0ec785cbbd27"},{"elementConfiguration":{"binding":"{{UserProfile.Office.Footer02HL}}","promptAiService":false,"visibility":"","removeAndKeepContent":false,"disableUpdates":false,"type":"text"},"type":"richTextContentControl","id":"b227a4a7-7995-475a-bc4d-69d442353ac8"},{"elementConfiguration":{"binding":"{{UserProfile.Office.Footer03HL}}","promptAiService":false,"visibility":"","removeAndKeepContent":false,"disableUpdates":false,"type":"text"},"type":"richTextContentControl","id":"293cda17-6e5e-4eaf-b780-4be48460d2f9"},{"elementConfiguration":{"binding":"{{UserProfile.Office.Footer04HL}}","promptAiService":false,"visibility":"","removeAndKeepContent":false,"disableUpdates":false,"type":"text"},"type":"richTextContentControl","id":"49beadd8-b6f8-4f54-b380-b50322dc4b3a"},{"elementConfiguration":{"visibility":"{{IfElse(Equals(UserProfile.Office.BlankSelection,\"Ramboll\"), VisibilityType.Visible, VisibilityType.Hidden)}}","disableUpdates":false,"type":"group"},"type":"richTextContentControl","id":"210aede5-262c-478f-b1a1-91c7d2ea6f90"},{"elementConfiguration":{"binding":"{{Translate(\"DocId\")}}","promptAiService":false,"removeAndKeepContent":false,"disableUpdates":false,"type":"text"},"type":"richTextContentControl","id":"eeded355-65d6-49f6-a0bc-a58f67f3da78"},{"elementConfiguration":{"binding":"{{Translate(\"Version\")}}","promptAiService":false,"removeAndKeepContent":false,"disableUpdates":false,"type":"text"},"type":"richTextContentControl","id":"e165236a-b172-4f8d-b2a9-dff77a8a213a"},{"elementConfiguration":{"visibility":"{{IfElse(Equals(Form.FilePath.Filename, \"Exclude\"), VisibilityType.Hidden, VisibilityType.Visible)}}","disableUpdates":false,"type":"group"},"type":"richTextContentControl","id":"329958b0-1741-4894-b8b3-324d3ad9795c"},{"elementConfiguration":{"visibility":"{{IfElse(Equals(Form.FilePath.Filename, \"Exclude\"), VisibilityType.Hidden, VisibilityType.Visible)}}","disableUpdates":false,"type":"group"},"type":"richTextContentControl","id":"14c1a973-487c-4511-958e-27da217b0d81"},{"elementConfiguration":{"binding":"{{UserProfile.Office.Footer01HL}}","promptAiService":false,"visibility":"","removeAndKeepContent":false,"disableUpdates":false,"type":"text"},"type":"richTextContentControl","id":"22fdcec9-f9b2-4a91-a84f-d0c151f96f5d"},{"elementConfiguration":{"binding":"{{UserProfile.Office.Footer02HL}}","promptAiService":false,"visibility":"","removeAndKeepContent":false,"disableUpdates":false,"type":"text"},"type":"richTextContentControl","id":"a63060ba-9f68-4f61-b1ac-b12492694e50"},{"elementConfiguration":{"binding":"{{UserProfile.Office.Footer03HL}}","promptAiService":false,"visibility":"","removeAndKeepContent":false,"disableUpdates":false,"type":"text"},"type":"richTextContentControl","id":"104dbb02-3954-4cc8-9572-fe519ab0221b"},{"elementConfiguration":{"binding":"{{UserProfile.Office.Footer04HL}}","promptAiService":false,"visibility":"","removeAndKeepContent":false,"disableUpdates":false,"type":"text"},"type":"richTextContentControl","id":"69000ce8-3c32-4b03-a232-9093a912373d"},{"elementConfiguration":{"binding":"{{UserProfile.Office.Footer01HL}}","promptAiService":false,"visibility":"","removeAndKeepContent":false,"disableUpdates":false,"type":"text"},"type":"richTextContentControl","id":"2c04a5d6-62d9-4f8a-b817-48106ada9e44"},{"elementConfiguration":{"binding":"{{UserProfile.Office.Footer02HL}}","promptAiService":false,"visibility":"","removeAndKeepContent":false,"disableUpdates":false,"type":"text"},"type":"richTextContentControl","id":"8690956d-cb04-485d-9c4f-e408bb37343e"},{"elementConfiguration":{"binding":"{{UserProfile.Office.Footer03HL}}","promptAiService":false,"visibility":"","removeAndKeepContent":false,"disableUpdates":false,"type":"text"},"type":"richTextContentControl","id":"7fbe857a-55ef-4e48-89bd-a7429db89a98"},{"elementConfiguration":{"binding":"{{UserProfile.Office.Footer04HL}}","promptAiService":false,"visibility":"","removeAndKeepContent":false,"disableUpdates":false,"type":"text"},"type":"richTextContentControl","id":"2f8784b4-91bc-46b1-afe8-57fd0b2457aa"},{"elementConfiguration":{"visibility":"{{IfElse(Equals(UserProfile.Office.BlankSelection,\"Ramboll\"), VisibilityType.Visible, VisibilityType.Hidden)}}","disableUpdates":false,"type":"group"},"type":"richTextContentControl","id":"215e5aa4-6d66-49b2-b920-3034c61f9503"},{"elementConfiguration":{"binding":"{{Translate(\"DocId\")}}","promptAiService":false,"removeAndKeepContent":false,"disableUpdates":false,"type":"text"},"type":"richTextContentControl","id":"1ced9dfa-ae1a-4431-903f-2ef21d269827"},{"elementConfiguration":{"binding":"{{Translate(\"Version\")}}","promptAiService":false,"removeAndKeepContent":false,"disableUpdates":false,"type":"text"},"type":"richTextContentControl","id":"759b095a-3875-40b7-a873-9395ee8f93ed"},{"elementConfiguration":{"visibility":"{{IfElse(Equals(Form.FilePath.Filename, \"Exclude\"), VisibilityType.Hidden, VisibilityType.Visible)}}","disableUpdates":false,"type":"group"},"type":"richTextContentControl","id":"a135d999-8375-4b17-a27d-1821747c51a1"},{"elementConfiguration":{"visibility":"{{IfElse(Equals(Form.FilePath.Filename, \"Exclude\"), VisibilityType.Hidden, VisibilityType.Visible)}}","disableUpdates":false,"type":"group"},"type":"richTextContentControl","id":"848239b3-2e20-4519-98bc-531a95627ba0"}],"transformationConfigurations":[{"language":"{{DocumentLanguage}}","disableUpdates":false,"type":"proofingLanguage"},{"colorTheme":"{{UserProfile.Office.ColorThemeRef.ColorTheme}}","disableUpdates":false,"originalColorThemeXml":"<a:clrScheme name=\"Office\" xmlns:a=\"http://schemas.openxmlformats.org/drawingml/2006/main\"><a:dk1><a:sysClr val=\"windowText\" lastClr=\"000000\" /></a:dk1><a:lt1><a:sysClr val=\"window\" lastClr=\"FFFFFF\" /></a:lt1><a:dk2><a:srgbClr val=\"44546A\" /></a:dk2><a:lt2><a:srgbClr val=\"E7E6E6\" /></a:lt2><a:accent1><a:srgbClr val=\"4472C4\" /></a:accent1><a:accent2><a:srgbClr val=\"ED7D31\" /></a:accent2><a:accent3><a:srgbClr val=\"A5A5A5\" /></a:accent3><a:accent4><a:srgbClr val=\"FFC000\" /></a:accent4><a:accent5><a:srgbClr val=\"5B9BD5\" /></a:accent5><a:accent6><a:srgbClr val=\"70AD47\" /></a:accent6><a:hlink><a:srgbClr val=\"0563C1\" /></a:hlink><a:folHlink><a:srgbClr val=\"954F72\" /></a:folHlink></a:clrScheme>","type":"colorTheme"},{"topMargin":"{{Switch(UserProfile.Office.BlankSelection,\"Ramboll\",UserProfile.Papersize.TopMargin,\"Henning Larsen\",DataSources.BlankTemplateWord[\"Henning Larsen\"].TopMarginHL,\"Ramboll\")}}","rightMargin":"{{Switch(UserProfile.Office.BlankSelection,\"Ramboll\",UserProfile.Papersize.RightMargin,\"Henning Larsen\",DataSources.BlankTemplateWord[\"Henning Larsen\"].RightMarginHL,\"Ramboll\")}}","bottomMargin":"{{Switch(UserProfile.Office.BlankSelection,\"Ramboll\",UserProfile.Papersize.BottomMargin,\"Henning Larsen\",DataSources.BlankTemplateWord[\"Henning Larsen\"].BottomMarginHL,\"Ramboll\")}}","leftMargin":"{{Switch(UserProfile.Office.BlankSelection,\"Ramboll\",UserProfile.Papersize.LeftMargin,\"Henning Larsen\",DataSources.BlankTemplateWord[\"Henning Larsen\"].LeftMarginHL,\"Ramboll\")}}","gutter":"","gutterPosition":"","orientation":"","paperWidth":"{{UserProfile.Papersize.PaperWidth}}","paperHeight":"{{UserProfile.Papersize.PaperHeight}}","headerFromEdge":"{{UserProfile.Office.BlankWordRef.HeaderFromEdge}}","footerFromEdge":"{{UserProfile.Office.BlankWordRef.FooterFromEdge}}","originalValues":{"topMargin":1440,"rightMargin":1440,"bottomMargin":1440,"leftMargin":1440,"gutter":0,"gutterPosition":"left","orientation":"portrait","paperWidth":11906,"paperHeight":16838,"headerFromEdge":709,"footerFromEdge":708},"disableUpdates":false,"type":"pageSetup"},{"propertyName":"blankWord","propertyValue":"{{UserProfile.Office.BlankWordRef.Name}}","disableUpdates":false,"type":"customDocumentProperty"},{"image":"{{IfElse(Equals(UserProfile.Office.BlankSelection,\"Henning Larsen\"), DataSources.ImageFiles[\"HL_Logo_Boundingbox.emf\"].Image, DataSources.ImageFiles[\"Blank\"].Image)}}","shapeName":"LogoHL_Hide","width":"5.75 cm","height":"","namedSections":"{{NamedSections.All}}","namedPages":"{{NamedPages.All}}","numberedSections":[],"leftOffset":"0 cm","horizontalRelativePosition":"{{HorizontalRelativePosition.RightMargin}}","horizontalAlignment":"{{HorizontalAlignment.Right}}","topOffset":"0 cm","verticalRelativePosition":"{{VerticalRelativePosition.Page}}","verticalAlignment":"{{VerticalAlignment.Top}}","imageTextWrapping":"{{ImageTextWrapping.InFrontOfText}}","rotation":"","color":"","disableUpdates":false,"type":"imageHeader"},{"image":"{{IfElse(Equals(UserProfile.Office.BlankSelection,\"Ramboll\"), DataSources.ImageFiles[\"Ramboll_Logo.emf\"].Image, DataSources.ImageFiles[\"Blank\"].Image)}}","shapeName":"LogoRamboll_Hide","width":"","height":"2 cm","namedSections":"{{NamedSections.All}}","namedPages":"{{NamedPages.All}}","numberedSections":[],"leftOffset":"0 cm","horizontalRelativePosition":"{{HorizontalRelativePosition.Margin}}","horizontalAlignment":"{{HorizontalAlignment.Left}}","topOffset":"1.5 cm","verticalRelativePosition":"{{VerticalRelativePosition.Page}}","verticalAlignment":"","imageTextWrapping":"{{ImageTextWrapping.InFrontOfText}}","rotation":"","color":"","disableUpdates":false,"type":"imageHeader"},{"image":"{{IfElse(Equals(UserProfile.Office.BlankSelection,\"Ramboll\"), DataSources.ImageFiles[StringJoin(\"\", UserProfile.Market.Filename,\"_\", UserProfile.DocumentLanguage.Language, \".emf\")].Image, DataSources.ImageFiles[\"Blank\"].Image)}}","shapeName":"MarketRamboll_Hide","width":"","height":"{{UserProfile.Market.Height}}","namedSections":"{{NamedSections.All}}","namedPages":"{{NamedPages.First}}","numberedSections":[],"leftOffset":"{{UserProfile.Market.LeftOffset}}","horizontalRelativePosition":"{{HorizontalRelativePosition.RightMargin}}","horizontalAlignment":"","topOffset":"{{UserProfile.Market.TopOffset}}","verticalRelativePosition":"{{VerticalRelativePosition.Page}}","verticalAlignment":"","imageTextWrapping":"{{ImageTextWrapping.InFrontOfText}}","rotation":"","color":"","disableUpdates":false,"type":"imageHeader"}],"templateName":"Blank (2)","templateDescription":"","enableDocumentContentUpdater":true,"version":"2.0"}]]></TemplafyTemplateConfiguration>
-</file>
-
-<file path=customXml/item5.xml><?xml version="1.0" encoding="utf-8"?>
-<p:properties xmlns:p="http://schemas.microsoft.com/office/2006/metadata/properties" xmlns:xsi="http://www.w3.org/2001/XMLSchema-instance" xmlns:pc="http://schemas.microsoft.com/office/infopath/2007/PartnerControls">
-  <documentManagement>
-    <lcf76f155ced4ddcb4097134ff3c332f xmlns="58ddfe38-f5c0-4a04-b5f4-78727bb2c227">
-      <Terms xmlns="http://schemas.microsoft.com/office/infopath/2007/PartnerControls"/>
-    </lcf76f155ced4ddcb4097134ff3c332f>
-    <TaxCatchAll xmlns="1611cc7e-243d-4120-a4b3-dc62a26f08e1" xsi:nil="true"/>
-  </documentManagement>
-</p:properties>
-</file>
-
 <file path=customXml/itemProps1.xml><?xml version="1.0" encoding="utf-8"?>
-<ds:datastoreItem xmlns:ds="http://schemas.openxmlformats.org/officeDocument/2006/customXml" ds:itemID="{2806B892-39E6-4E5D-8217-A4F5B399CA2C}">
-  <ds:schemaRefs/>
-</ds:datastoreItem>
-</file>
-
-<file path=customXml/itemProps2.xml><?xml version="1.0" encoding="utf-8"?>
 <ds:datastoreItem xmlns:ds="http://schemas.openxmlformats.org/officeDocument/2006/customXml" ds:itemID="{227370EE-4D20-44D0-85D3-AD631997252E}">
   <ds:schemaRefs>
     <ds:schemaRef ds:uri="http://schemas.microsoft.com/sharepoint/v3/contenttype/forms"/>
@@ -32745,7 +33136,30 @@
 </ds:datastoreItem>
 </file>
 
+<file path=customXml/itemProps2.xml><?xml version="1.0" encoding="utf-8"?>
+<ds:datastoreItem xmlns:ds="http://schemas.openxmlformats.org/officeDocument/2006/customXml" ds:itemID="{2806B892-39E6-4E5D-8217-A4F5B399CA2C}">
+  <ds:schemaRefs/>
+</ds:datastoreItem>
+</file>
+
 <file path=customXml/itemProps3.xml><?xml version="1.0" encoding="utf-8"?>
+<ds:datastoreItem xmlns:ds="http://schemas.openxmlformats.org/officeDocument/2006/customXml" ds:itemID="{AFB948CA-1FE3-4F3D-96F6-392B2C9EE6BD}">
+  <ds:schemaRefs>
+    <ds:schemaRef ds:uri="http://schemas.microsoft.com/office/2006/metadata/properties"/>
+    <ds:schemaRef ds:uri="http://schemas.microsoft.com/office/infopath/2007/PartnerControls"/>
+    <ds:schemaRef ds:uri="58ddfe38-f5c0-4a04-b5f4-78727bb2c227"/>
+    <ds:schemaRef ds:uri="1611cc7e-243d-4120-a4b3-dc62a26f08e1"/>
+  </ds:schemaRefs>
+</ds:datastoreItem>
+</file>
+
+<file path=customXml/itemProps4.xml><?xml version="1.0" encoding="utf-8"?>
+<ds:datastoreItem xmlns:ds="http://schemas.openxmlformats.org/officeDocument/2006/customXml" ds:itemID="{06C70015-624F-41DB-8BE9-BF7625783B12}">
+  <ds:schemaRefs/>
+</ds:datastoreItem>
+</file>
+
+<file path=customXml/itemProps5.xml><?xml version="1.0" encoding="utf-8"?>
 <ds:datastoreItem xmlns:ds="http://schemas.openxmlformats.org/officeDocument/2006/customXml" ds:itemID="{A5547C14-0241-46FB-B541-6E6664811E9B}">
   <ds:schemaRefs>
     <ds:schemaRef ds:uri="http://schemas.microsoft.com/office/2006/metadata/contentType"/>
@@ -32763,21 +33177,4 @@
     <ds:schemaRef ds:uri="http://schemas.microsoft.com/internal/obd"/>
   </ds:schemaRefs>
 </ds:datastoreItem>
-</file>
-
-<file path=customXml/itemProps4.xml><?xml version="1.0" encoding="utf-8"?>
-<ds:datastoreItem xmlns:ds="http://schemas.openxmlformats.org/officeDocument/2006/customXml" ds:itemID="{06C70015-624F-41DB-8BE9-BF7625783B12}">
-  <ds:schemaRefs/>
-</ds:datastoreItem>
-</file>
-
-<file path=customXml/itemProps5.xml><?xml version="1.0" encoding="utf-8"?>
-<ds:datastoreItem xmlns:ds="http://schemas.openxmlformats.org/officeDocument/2006/customXml" ds:itemID="{AFB948CA-1FE3-4F3D-96F6-392B2C9EE6BD}">
-  <ds:schemaRefs>
-    <ds:schemaRef ds:uri="http://schemas.microsoft.com/office/2006/metadata/properties"/>
-    <ds:schemaRef ds:uri="http://schemas.microsoft.com/office/infopath/2007/PartnerControls"/>
-    <ds:schemaRef ds:uri="58ddfe38-f5c0-4a04-b5f4-78727bb2c227"/>
-    <ds:schemaRef ds:uri="1611cc7e-243d-4120-a4b3-dc62a26f08e1"/>
-  </ds:schemaRefs>
-</ds:datastoreItem>
 </file>
</xml_diff>